<commit_message>
update change request form
link to the procedure update
</commit_message>
<xml_diff>
--- a/docs/cr/change_request_form.docx
+++ b/docs/cr/change_request_form.docx
@@ -4,6 +4,3465 @@
   <w:body>
     <w:p>
       <w:pPr>
+        <w:pStyle w:val="coddoctitle"/>
+        <w:ind w:left="6236"/>
+      </w:pPr>
+      <w:r>
+        <w:rPr>
+          <w:noProof/>
+          <w:lang w:val="de-DE" w:eastAsia="de-DE"/>
+        </w:rPr>
+        <w:drawing>
+          <wp:anchor distT="0" distB="0" distL="114300" distR="114300" simplePos="0" relativeHeight="251658240" behindDoc="0" locked="0" layoutInCell="1" allowOverlap="1" wp14:anchorId="31C5A500" wp14:editId="0657BE8E">
+            <wp:simplePos x="0" y="0"/>
+            <wp:positionH relativeFrom="column">
+              <wp:posOffset>-151130</wp:posOffset>
+            </wp:positionH>
+            <wp:positionV relativeFrom="paragraph">
+              <wp:posOffset>-32385</wp:posOffset>
+            </wp:positionV>
+            <wp:extent cx="1601470" cy="413385"/>
+            <wp:effectExtent l="0" t="0" r="0" b="5715"/>
+            <wp:wrapSquare wrapText="bothSides"/>
+            <wp:docPr id="1" name="Image 2"/>
+            <wp:cNvGraphicFramePr>
+              <a:graphicFrameLocks xmlns:a="http://schemas.openxmlformats.org/drawingml/2006/main" noChangeAspect="1"/>
+            </wp:cNvGraphicFramePr>
+            <a:graphic xmlns:a="http://schemas.openxmlformats.org/drawingml/2006/main">
+              <a:graphicData uri="http://schemas.openxmlformats.org/drawingml/2006/picture">
+                <pic:pic xmlns:pic="http://schemas.openxmlformats.org/drawingml/2006/picture">
+                  <pic:nvPicPr>
+                    <pic:cNvPr id="1714892813" name="CESNI_identite_logo_CMJN.png"/>
+                    <pic:cNvPicPr/>
+                  </pic:nvPicPr>
+                  <pic:blipFill>
+                    <a:blip r:embed="rId8" cstate="print">
+                      <a:extLst>
+                        <a:ext uri="{28A0092B-C50C-407E-A947-70E740481C1C}">
+                          <a14:useLocalDpi xmlns:a14="http://schemas.microsoft.com/office/drawing/2010/main" val="0"/>
+                        </a:ext>
+                      </a:extLst>
+                    </a:blip>
+                    <a:stretch>
+                      <a:fillRect/>
+                    </a:stretch>
+                  </pic:blipFill>
+                  <pic:spPr>
+                    <a:xfrm>
+                      <a:off x="0" y="0"/>
+                      <a:ext cx="1601470" cy="413385"/>
+                    </a:xfrm>
+                    <a:prstGeom prst="rect">
+                      <a:avLst/>
+                    </a:prstGeom>
+                  </pic:spPr>
+                </pic:pic>
+              </a:graphicData>
+            </a:graphic>
+          </wp:anchor>
+        </w:drawing>
+      </w:r>
+      <w:r>
+        <w:t>C</w:t>
+      </w:r>
+      <w:r>
+        <w:t xml:space="preserve">ESNI/TI (20) </w:t>
+      </w:r>
+      <w:r>
+        <w:t>67</w:t>
+      </w:r>
+      <w:r>
+        <w:t xml:space="preserve"> corr.1</w:t>
+      </w:r>
+    </w:p>
+    <w:p>
+      <w:pPr>
+        <w:pStyle w:val="coddoctitle"/>
+        <w:ind w:left="6236"/>
+      </w:pPr>
+      <w:r>
+        <w:t>C</w:t>
+      </w:r>
+      <w:r>
+        <w:t>ESNI/TI/ERI (20)</w:t>
+      </w:r>
+      <w:r>
+        <w:t xml:space="preserve"> </w:t>
+      </w:r>
+      <w:r>
+        <w:t>19</w:t>
+      </w:r>
+      <w:r>
+        <w:t xml:space="preserve"> </w:t>
+      </w:r>
+      <w:r>
+        <w:t>corr.1</w:t>
+      </w:r>
+    </w:p>
+    <w:p>
+      <w:pPr>
+        <w:pStyle w:val="coddoctitle"/>
+        <w:ind w:left="6236"/>
+      </w:pPr>
+      <w:r>
+        <w:t>CESNI/TI/</w:t>
+      </w:r>
+      <w:r>
+        <w:rPr>
+          <w:rStyle w:val="BookTitle"/>
+        </w:rPr>
+        <w:t>iECDIS</w:t>
+      </w:r>
+      <w:r>
+        <w:t xml:space="preserve"> (20)</w:t>
+      </w:r>
+      <w:r>
+        <w:t xml:space="preserve"> </w:t>
+      </w:r>
+      <w:r>
+        <w:t>16</w:t>
+      </w:r>
+      <w:r>
+        <w:t xml:space="preserve"> </w:t>
+      </w:r>
+      <w:r>
+        <w:t>corr.1</w:t>
+      </w:r>
+    </w:p>
+    <w:p>
+      <w:pPr>
+        <w:pStyle w:val="coddoctitle"/>
+        <w:ind w:left="6236"/>
+        <w:rPr>
+          <w:rStyle w:val="BookTitle"/>
+        </w:rPr>
+      </w:pPr>
+      <w:r>
+        <w:rPr>
+          <w:rStyle w:val="BookTitle"/>
+        </w:rPr>
+        <w:t>CESNI/TI/NtS (20)</w:t>
+      </w:r>
+      <w:r>
+        <w:rPr>
+          <w:rStyle w:val="BookTitle"/>
+        </w:rPr>
+        <w:t xml:space="preserve"> </w:t>
+      </w:r>
+      <w:r>
+        <w:rPr>
+          <w:rStyle w:val="BookTitle"/>
+        </w:rPr>
+        <w:t>13</w:t>
+      </w:r>
+      <w:r>
+        <w:t xml:space="preserve"> </w:t>
+      </w:r>
+      <w:r>
+        <w:t>corr.1</w:t>
+      </w:r>
+    </w:p>
+    <w:p>
+      <w:pPr>
+        <w:pStyle w:val="coddoctitle"/>
+        <w:ind w:left="6236"/>
+        <w:rPr>
+          <w:rStyle w:val="BookTitle"/>
+          <w:lang w:val="en-GB"/>
+        </w:rPr>
+      </w:pPr>
+      <w:r>
+        <w:rPr>
+          <w:rStyle w:val="BookTitle"/>
+          <w:lang w:val="en-GB"/>
+        </w:rPr>
+        <w:t>CESNI/TI/VTT (20)</w:t>
+      </w:r>
+      <w:r>
+        <w:rPr>
+          <w:rStyle w:val="BookTitle"/>
+          <w:lang w:val="en-GB"/>
+        </w:rPr>
+        <w:t xml:space="preserve"> </w:t>
+      </w:r>
+      <w:r>
+        <w:rPr>
+          <w:rStyle w:val="BookTitle"/>
+          <w:lang w:val="en-GB"/>
+        </w:rPr>
+        <w:t>16</w:t>
+      </w:r>
+      <w:r>
+        <w:rPr>
+          <w:lang w:val="en-GB"/>
+        </w:rPr>
+        <w:t xml:space="preserve"> corr.1</w:t>
+      </w:r>
+    </w:p>
+    <w:p>
+      <w:pPr>
+        <w:spacing w:after="0" w:line="240" w:lineRule="auto"/>
+        <w:ind w:left="6236"/>
+        <w:rPr>
+          <w:rFonts w:ascii="Arial" w:hAnsi="Arial"/>
+          <w:snapToGrid w:val="0"/>
+          <w:sz w:val="20"/>
+          <w:szCs w:val="20"/>
+        </w:rPr>
+      </w:pPr>
+      <w:bookmarkStart w:id="0" w:name="lt_pId006"/>
+      <w:r>
+        <w:rPr>
+          <w:rFonts w:ascii="Arial" w:hAnsi="Arial"/>
+          <w:snapToGrid w:val="0"/>
+          <w:sz w:val="20"/>
+          <w:szCs w:val="20"/>
+        </w:rPr>
+        <w:t>25</w:t>
+      </w:r>
+      <w:r>
+        <w:rPr>
+          <w:rFonts w:ascii="Arial" w:hAnsi="Arial"/>
+          <w:snapToGrid w:val="0"/>
+          <w:sz w:val="20"/>
+          <w:szCs w:val="20"/>
+        </w:rPr>
+        <w:t xml:space="preserve"> February</w:t>
+      </w:r>
+      <w:r>
+        <w:rPr>
+          <w:rFonts w:ascii="Arial" w:hAnsi="Arial"/>
+          <w:snapToGrid w:val="0"/>
+          <w:sz w:val="20"/>
+          <w:szCs w:val="20"/>
+        </w:rPr>
+        <w:t xml:space="preserve"> </w:t>
+      </w:r>
+      <w:bookmarkEnd w:id="0"/>
+      <w:r>
+        <w:rPr>
+          <w:rFonts w:ascii="Arial" w:hAnsi="Arial"/>
+          <w:snapToGrid w:val="0"/>
+          <w:sz w:val="20"/>
+          <w:szCs w:val="20"/>
+        </w:rPr>
+        <w:t>202</w:t>
+      </w:r>
+      <w:r>
+        <w:rPr>
+          <w:rFonts w:ascii="Arial" w:hAnsi="Arial"/>
+          <w:snapToGrid w:val="0"/>
+          <w:sz w:val="20"/>
+          <w:szCs w:val="20"/>
+        </w:rPr>
+        <w:t>1</w:t>
+      </w:r>
+    </w:p>
+    <w:p>
+      <w:pPr>
+        <w:spacing w:after="0" w:line="240" w:lineRule="atLeast"/>
+        <w:ind w:left="6236"/>
+        <w:rPr>
+          <w:rFonts w:ascii="Arial" w:hAnsi="Arial"/>
+          <w:snapToGrid w:val="0"/>
+          <w:sz w:val="16"/>
+        </w:rPr>
+      </w:pPr>
+      <w:bookmarkStart w:id="1" w:name="lt_pId007"/>
+      <w:r>
+        <w:rPr>
+          <w:rFonts w:ascii="Arial" w:hAnsi="Arial"/>
+          <w:snapToGrid w:val="0"/>
+          <w:sz w:val="16"/>
+        </w:rPr>
+        <w:t xml:space="preserve">Or. </w:t>
+      </w:r>
+      <w:proofErr w:type="gramStart"/>
+      <w:r>
+        <w:rPr>
+          <w:rFonts w:ascii="Arial" w:hAnsi="Arial"/>
+          <w:snapToGrid w:val="0"/>
+          <w:sz w:val="16"/>
+        </w:rPr>
+        <w:t>en</w:t>
+      </w:r>
+      <w:proofErr w:type="gramEnd"/>
+      <w:r>
+        <w:rPr>
+          <w:rFonts w:ascii="Arial" w:hAnsi="Arial"/>
+          <w:snapToGrid w:val="0"/>
+          <w:sz w:val="16"/>
+        </w:rPr>
+        <w:t xml:space="preserve">   </w:t>
+      </w:r>
+      <w:proofErr w:type="spellStart"/>
+      <w:r>
+        <w:rPr>
+          <w:rFonts w:ascii="Arial" w:hAnsi="Arial"/>
+          <w:snapToGrid w:val="0"/>
+          <w:sz w:val="16"/>
+        </w:rPr>
+        <w:t>fr</w:t>
+      </w:r>
+      <w:proofErr w:type="spellEnd"/>
+      <w:r>
+        <w:rPr>
+          <w:rFonts w:ascii="Arial" w:hAnsi="Arial"/>
+          <w:snapToGrid w:val="0"/>
+          <w:sz w:val="16"/>
+        </w:rPr>
+        <w:t>/de/</w:t>
+      </w:r>
+      <w:proofErr w:type="spellStart"/>
+      <w:r>
+        <w:rPr>
+          <w:rFonts w:ascii="Arial" w:hAnsi="Arial"/>
+          <w:snapToGrid w:val="0"/>
+          <w:sz w:val="16"/>
+        </w:rPr>
+        <w:t>nl</w:t>
+      </w:r>
+      <w:proofErr w:type="spellEnd"/>
+      <w:r>
+        <w:rPr>
+          <w:rFonts w:ascii="Arial" w:hAnsi="Arial"/>
+          <w:snapToGrid w:val="0"/>
+          <w:sz w:val="16"/>
+        </w:rPr>
+        <w:t>/en</w:t>
+      </w:r>
+      <w:bookmarkEnd w:id="1"/>
+      <w:r>
+        <w:rPr>
+          <w:rFonts w:ascii="Arial" w:hAnsi="Arial"/>
+          <w:snapToGrid w:val="0"/>
+          <w:sz w:val="16"/>
+        </w:rPr>
+        <w:t xml:space="preserve">   Ann. </w:t>
+      </w:r>
+      <w:proofErr w:type="gramStart"/>
+      <w:r>
+        <w:rPr>
+          <w:rFonts w:ascii="Arial" w:hAnsi="Arial"/>
+          <w:snapToGrid w:val="0"/>
+          <w:sz w:val="16"/>
+        </w:rPr>
+        <w:t>en</w:t>
+      </w:r>
+      <w:proofErr w:type="gramEnd"/>
+      <w:r>
+        <w:rPr>
+          <w:rFonts w:ascii="Arial" w:hAnsi="Arial"/>
+          <w:snapToGrid w:val="0"/>
+          <w:sz w:val="16"/>
+        </w:rPr>
+        <w:t>/-</w:t>
+      </w:r>
+    </w:p>
+    <w:p>
+      <w:pPr>
+        <w:widowControl/>
+        <w:spacing w:after="0"/>
+        <w:ind w:left="5103"/>
+        <w:jc w:val="both"/>
+        <w:rPr>
+          <w:rFonts w:ascii="Arial" w:eastAsia="Calibri" w:hAnsi="Arial"/>
+          <w:sz w:val="16"/>
+        </w:rPr>
+      </w:pPr>
+    </w:p>
+    <w:p>
+      <w:pPr>
+        <w:spacing w:after="0" w:line="240" w:lineRule="auto"/>
+        <w:ind w:left="5103"/>
+        <w:rPr>
+          <w:rStyle w:val="SubtleReference"/>
+        </w:rPr>
+      </w:pPr>
+      <w:r>
+        <w:rPr>
+          <w:rStyle w:val="SubtleReference"/>
+        </w:rPr>
+        <w:t>European Committee for drawing up Standards in the field of Inland Navigation</w:t>
+      </w:r>
+    </w:p>
+    <w:p>
+      <w:pPr>
+        <w:spacing w:after="0" w:line="240" w:lineRule="auto"/>
+        <w:ind w:left="5103"/>
+        <w:rPr>
+          <w:rStyle w:val="SubtleReference"/>
+        </w:rPr>
+      </w:pPr>
+      <w:r>
+        <w:rPr>
+          <w:rStyle w:val="SubtleReference"/>
+        </w:rPr>
+        <w:t>WORKING GROUP FOR ELECTRONIC REPORTING INTERNATIONAL</w:t>
+      </w:r>
+    </w:p>
+    <w:p>
+      <w:pPr>
+        <w:spacing w:after="0" w:line="240" w:lineRule="auto"/>
+        <w:ind w:left="5103"/>
+        <w:rPr>
+          <w:rStyle w:val="SubtleReference"/>
+        </w:rPr>
+      </w:pPr>
+      <w:r>
+        <w:rPr>
+          <w:rStyle w:val="SubtleReference"/>
+        </w:rPr>
+        <w:t>WORKING GROUP FOR ELECTRONIC CHART DISPLAY AND INFORMATION SYSTEM FOR INLAND NAVIGATION</w:t>
+      </w:r>
+    </w:p>
+    <w:p>
+      <w:pPr>
+        <w:spacing w:after="0" w:line="240" w:lineRule="auto"/>
+        <w:ind w:left="5103"/>
+        <w:rPr>
+          <w:rStyle w:val="SubtleReference"/>
+        </w:rPr>
+      </w:pPr>
+      <w:r>
+        <w:rPr>
+          <w:rStyle w:val="SubtleReference"/>
+        </w:rPr>
+        <w:t>WORKING GROUP FOR NOTICES TO SKIPPERS</w:t>
+      </w:r>
+    </w:p>
+    <w:p>
+      <w:pPr>
+        <w:spacing w:after="0" w:line="240" w:lineRule="auto"/>
+        <w:ind w:left="5103"/>
+        <w:rPr>
+          <w:rStyle w:val="SubtleReference"/>
+        </w:rPr>
+      </w:pPr>
+      <w:r>
+        <w:rPr>
+          <w:rStyle w:val="SubtleReference"/>
+        </w:rPr>
+        <w:t>WORKING GROUP FOR VESSEL TRACKING AND TRACING</w:t>
+      </w:r>
+    </w:p>
+    <w:p>
+      <w:pPr>
+        <w:tabs>
+          <w:tab w:val="left" w:pos="5103"/>
+        </w:tabs>
+        <w:suppressAutoHyphens/>
+        <w:spacing w:after="0" w:line="240" w:lineRule="atLeast"/>
+        <w:jc w:val="center"/>
+        <w:rPr>
+          <w:rFonts w:ascii="Arial" w:eastAsia="Times New Roman" w:hAnsi="Arial" w:cs="Times New Roman"/>
+          <w:snapToGrid w:val="0"/>
+          <w:sz w:val="20"/>
+          <w:szCs w:val="24"/>
+          <w:lang w:val="en-US"/>
+        </w:rPr>
+      </w:pPr>
+    </w:p>
+    <w:p>
+      <w:pPr>
+        <w:tabs>
+          <w:tab w:val="left" w:pos="5103"/>
+        </w:tabs>
+        <w:suppressAutoHyphens/>
+        <w:spacing w:after="0" w:line="240" w:lineRule="atLeast"/>
+        <w:jc w:val="center"/>
+        <w:rPr>
+          <w:rFonts w:ascii="Arial" w:eastAsia="Times New Roman" w:hAnsi="Arial" w:cs="Times New Roman"/>
+          <w:snapToGrid w:val="0"/>
+          <w:sz w:val="20"/>
+          <w:szCs w:val="24"/>
+          <w:lang w:val="en-US"/>
+        </w:rPr>
+      </w:pPr>
+    </w:p>
+    <w:p>
+      <w:pPr>
+        <w:tabs>
+          <w:tab w:val="left" w:pos="5103"/>
+        </w:tabs>
+        <w:suppressAutoHyphens/>
+        <w:spacing w:after="0" w:line="240" w:lineRule="atLeast"/>
+        <w:jc w:val="center"/>
+        <w:rPr>
+          <w:b/>
+          <w:lang w:val="en-US"/>
+        </w:rPr>
+      </w:pPr>
+      <w:r>
+        <w:rPr>
+          <w:rFonts w:ascii="Arial" w:hAnsi="Arial"/>
+          <w:b/>
+          <w:lang w:val="en-US"/>
+        </w:rPr>
+        <w:t>C</w:t>
+      </w:r>
+      <w:r>
+        <w:rPr>
+          <w:rFonts w:ascii="Arial" w:hAnsi="Arial"/>
+          <w:b/>
+          <w:lang w:val="en-US"/>
+        </w:rPr>
+        <w:t xml:space="preserve">hange request </w:t>
+      </w:r>
+      <w:r>
+        <w:rPr>
+          <w:rFonts w:ascii="Arial" w:hAnsi="Arial"/>
+          <w:b/>
+          <w:lang w:val="en-US"/>
+        </w:rPr>
+        <w:t>procedure</w:t>
+      </w:r>
+      <w:r>
+        <w:rPr>
+          <w:rFonts w:ascii="Arial" w:hAnsi="Arial"/>
+          <w:b/>
+          <w:lang w:val="en-US"/>
+        </w:rPr>
+        <w:t xml:space="preserve"> </w:t>
+      </w:r>
+      <w:r>
+        <w:rPr>
+          <w:rFonts w:ascii="Arial" w:hAnsi="Arial"/>
+          <w:b/>
+          <w:lang w:val="en-US"/>
+        </w:rPr>
+        <w:t>related to RIS standards</w:t>
+      </w:r>
+      <w:r>
+        <w:rPr>
+          <w:rFonts w:ascii="Arial" w:hAnsi="Arial"/>
+          <w:b/>
+          <w:lang w:val="en-US"/>
+        </w:rPr>
+        <w:t xml:space="preserve"> – </w:t>
+      </w:r>
+      <w:r>
+        <w:rPr>
+          <w:rFonts w:ascii="Arial" w:hAnsi="Arial"/>
+          <w:b/>
+          <w:lang w:val="en-US"/>
+        </w:rPr>
+        <w:t xml:space="preserve">Final </w:t>
+      </w:r>
+      <w:r>
+        <w:rPr>
+          <w:rFonts w:ascii="Arial" w:hAnsi="Arial"/>
+          <w:b/>
+          <w:lang w:val="en-US"/>
+        </w:rPr>
+        <w:t>template</w:t>
+      </w:r>
+      <w:r>
+        <w:rPr>
+          <w:rFonts w:ascii="Arial" w:hAnsi="Arial"/>
+          <w:b/>
+          <w:lang w:val="en-US"/>
+        </w:rPr>
+        <w:t xml:space="preserve"> – September </w:t>
+      </w:r>
+      <w:proofErr w:type="gramStart"/>
+      <w:r>
+        <w:rPr>
+          <w:rFonts w:ascii="Arial" w:hAnsi="Arial"/>
+          <w:b/>
+          <w:lang w:val="en-US"/>
+        </w:rPr>
+        <w:t>2020</w:t>
+      </w:r>
+      <w:proofErr w:type="gramEnd"/>
+    </w:p>
+    <w:p>
+      <w:pPr>
+        <w:tabs>
+          <w:tab w:val="left" w:pos="5103"/>
+        </w:tabs>
+        <w:suppressAutoHyphens/>
+        <w:spacing w:after="0" w:line="240" w:lineRule="atLeast"/>
+        <w:jc w:val="center"/>
+        <w:rPr>
+          <w:rFonts w:ascii="Arial" w:eastAsia="Times New Roman" w:hAnsi="Arial" w:cs="Arial"/>
+          <w:snapToGrid w:val="0"/>
+          <w:sz w:val="20"/>
+          <w:szCs w:val="20"/>
+          <w:lang w:val="en-US"/>
+        </w:rPr>
+      </w:pPr>
+    </w:p>
+    <w:p>
+      <w:pPr>
+        <w:tabs>
+          <w:tab w:val="left" w:pos="5103"/>
+        </w:tabs>
+        <w:suppressAutoHyphens/>
+        <w:spacing w:after="0" w:line="240" w:lineRule="atLeast"/>
+        <w:jc w:val="center"/>
+        <w:rPr>
+          <w:rFonts w:ascii="Arial" w:eastAsia="Times New Roman" w:hAnsi="Arial" w:cs="Arial"/>
+          <w:snapToGrid w:val="0"/>
+          <w:sz w:val="20"/>
+          <w:szCs w:val="20"/>
+          <w:lang w:val="en-US"/>
+        </w:rPr>
+      </w:pPr>
+    </w:p>
+    <w:p>
+      <w:pPr>
+        <w:spacing w:after="0" w:line="240" w:lineRule="atLeast"/>
+        <w:jc w:val="both"/>
+        <w:rPr>
+          <w:rFonts w:ascii="Arial" w:hAnsi="Arial" w:cs="Arial"/>
+          <w:snapToGrid w:val="0"/>
+          <w:sz w:val="20"/>
+          <w:szCs w:val="20"/>
+        </w:rPr>
+      </w:pPr>
+      <w:bookmarkStart w:id="2" w:name="lt_pId012"/>
+      <w:r>
+        <w:rPr>
+          <w:rFonts w:ascii="Arial" w:hAnsi="Arial"/>
+          <w:snapToGrid w:val="0"/>
+          <w:sz w:val="20"/>
+          <w:szCs w:val="20"/>
+          <w:lang w:val="en-US"/>
+        </w:rPr>
+        <w:t>Communication from the Secretariat</w:t>
+      </w:r>
+      <w:bookmarkEnd w:id="2"/>
+    </w:p>
+    <w:p>
+      <w:pPr>
+        <w:spacing w:after="0" w:line="240" w:lineRule="atLeast"/>
+        <w:jc w:val="both"/>
+        <w:rPr>
+          <w:rFonts w:ascii="Arial" w:hAnsi="Arial"/>
+          <w:snapToGrid w:val="0"/>
+          <w:sz w:val="20"/>
+          <w:szCs w:val="20"/>
+          <w:vertAlign w:val="superscript"/>
+        </w:rPr>
+      </w:pPr>
+      <w:r>
+        <w:rPr>
+          <w:rFonts w:ascii="Arial" w:hAnsi="Arial"/>
+          <w:snapToGrid w:val="0"/>
+          <w:sz w:val="20"/>
+          <w:szCs w:val="20"/>
+          <w:vertAlign w:val="superscript"/>
+        </w:rPr>
+        <w:t>____________________________________________________________________</w:t>
+      </w:r>
+      <w:r>
+        <w:rPr>
+          <w:rFonts w:ascii="Arial" w:hAnsi="Arial"/>
+          <w:snapToGrid w:val="0"/>
+          <w:sz w:val="20"/>
+          <w:szCs w:val="20"/>
+          <w:vertAlign w:val="superscript"/>
+        </w:rPr>
+        <w:t>___</w:t>
+      </w:r>
+      <w:r>
+        <w:rPr>
+          <w:rFonts w:ascii="Arial" w:hAnsi="Arial"/>
+          <w:snapToGrid w:val="0"/>
+          <w:sz w:val="20"/>
+          <w:szCs w:val="20"/>
+          <w:vertAlign w:val="superscript"/>
+        </w:rPr>
+        <w:t>______________________________________________________</w:t>
+      </w:r>
+    </w:p>
+    <w:p>
+      <w:pPr>
+        <w:spacing w:after="0" w:line="240" w:lineRule="atLeast"/>
+        <w:jc w:val="both"/>
+        <w:rPr>
+          <w:rFonts w:ascii="Arial" w:eastAsia="Calibri" w:hAnsi="Arial" w:cs="Arial"/>
+          <w:b/>
+          <w:bCs/>
+          <w:sz w:val="20"/>
+          <w:szCs w:val="20"/>
+        </w:rPr>
+      </w:pPr>
+      <w:bookmarkStart w:id="3" w:name="_Hlk18670315"/>
+    </w:p>
+    <w:p>
+      <w:pPr>
+        <w:spacing w:after="0" w:line="240" w:lineRule="atLeast"/>
+        <w:jc w:val="both"/>
+        <w:rPr>
+          <w:rFonts w:ascii="Arial" w:eastAsia="Calibri" w:hAnsi="Arial" w:cs="Arial"/>
+          <w:sz w:val="20"/>
+          <w:szCs w:val="20"/>
+        </w:rPr>
+      </w:pPr>
+      <w:r>
+        <w:rPr>
+          <w:rFonts w:ascii="Arial" w:eastAsia="Calibri" w:hAnsi="Arial" w:cs="Arial"/>
+          <w:sz w:val="20"/>
+          <w:szCs w:val="20"/>
+        </w:rPr>
+        <w:t>The CESNI/TI Working group agreed</w:t>
+      </w:r>
+      <w:r>
+        <w:rPr>
+          <w:rFonts w:ascii="Arial" w:eastAsia="Calibri" w:hAnsi="Arial" w:cs="Arial"/>
+          <w:sz w:val="20"/>
+          <w:szCs w:val="20"/>
+        </w:rPr>
+        <w:t>,</w:t>
+      </w:r>
+      <w:r>
+        <w:rPr>
+          <w:rFonts w:ascii="Arial" w:eastAsia="Calibri" w:hAnsi="Arial" w:cs="Arial"/>
+          <w:sz w:val="20"/>
+          <w:szCs w:val="20"/>
+        </w:rPr>
+        <w:t xml:space="preserve"> during its meeting in </w:t>
+      </w:r>
+      <w:r>
+        <w:rPr>
+          <w:rFonts w:ascii="Arial" w:eastAsia="Calibri" w:hAnsi="Arial" w:cs="Arial"/>
+          <w:sz w:val="20"/>
+          <w:szCs w:val="20"/>
+        </w:rPr>
+        <w:t>September 2020</w:t>
+      </w:r>
+      <w:r>
+        <w:rPr>
+          <w:rFonts w:ascii="Arial" w:eastAsia="Calibri" w:hAnsi="Arial" w:cs="Arial"/>
+          <w:sz w:val="20"/>
+          <w:szCs w:val="20"/>
+        </w:rPr>
+        <w:t>,</w:t>
+      </w:r>
+      <w:r>
+        <w:rPr>
+          <w:rFonts w:ascii="Arial" w:eastAsia="Calibri" w:hAnsi="Arial" w:cs="Arial"/>
+          <w:sz w:val="20"/>
+          <w:szCs w:val="20"/>
+        </w:rPr>
+        <w:t xml:space="preserve"> on a </w:t>
+      </w:r>
+      <w:r>
+        <w:rPr>
+          <w:rFonts w:ascii="Arial" w:eastAsia="Calibri" w:hAnsi="Arial" w:cs="Arial"/>
+          <w:sz w:val="20"/>
+          <w:szCs w:val="20"/>
+        </w:rPr>
+        <w:t xml:space="preserve">revised </w:t>
+      </w:r>
+      <w:r>
+        <w:rPr>
+          <w:rFonts w:ascii="Arial" w:eastAsia="Calibri" w:hAnsi="Arial" w:cs="Arial"/>
+          <w:sz w:val="20"/>
+          <w:szCs w:val="20"/>
+        </w:rPr>
+        <w:t xml:space="preserve">change request (CR) </w:t>
+      </w:r>
+      <w:r>
+        <w:rPr>
+          <w:rFonts w:ascii="Arial" w:eastAsia="Calibri" w:hAnsi="Arial" w:cs="Arial"/>
+          <w:sz w:val="20"/>
+          <w:szCs w:val="20"/>
+        </w:rPr>
+        <w:t>form template</w:t>
+      </w:r>
+      <w:r>
+        <w:rPr>
+          <w:rFonts w:ascii="Arial" w:eastAsia="Calibri" w:hAnsi="Arial" w:cs="Arial"/>
+          <w:sz w:val="20"/>
+          <w:szCs w:val="20"/>
+        </w:rPr>
+        <w:t xml:space="preserve">. </w:t>
+      </w:r>
+    </w:p>
+    <w:p>
+      <w:pPr>
+        <w:spacing w:after="0" w:line="240" w:lineRule="atLeast"/>
+        <w:jc w:val="both"/>
+        <w:rPr>
+          <w:rFonts w:ascii="Arial" w:eastAsia="Calibri" w:hAnsi="Arial" w:cs="Arial"/>
+          <w:sz w:val="20"/>
+          <w:szCs w:val="20"/>
+        </w:rPr>
+      </w:pPr>
+    </w:p>
+    <w:p>
+      <w:pPr>
+        <w:spacing w:after="0" w:line="240" w:lineRule="atLeast"/>
+        <w:jc w:val="both"/>
+        <w:rPr>
+          <w:rFonts w:ascii="Arial" w:eastAsia="Calibri" w:hAnsi="Arial" w:cs="Arial"/>
+          <w:sz w:val="20"/>
+          <w:szCs w:val="20"/>
+        </w:rPr>
+      </w:pPr>
+      <w:r>
+        <w:rPr>
+          <w:rFonts w:ascii="Arial" w:eastAsia="Calibri" w:hAnsi="Arial" w:cs="Arial"/>
+          <w:sz w:val="20"/>
+          <w:szCs w:val="20"/>
+        </w:rPr>
+        <w:t>A</w:t>
+      </w:r>
+      <w:r>
+        <w:rPr>
+          <w:rFonts w:ascii="Arial" w:eastAsia="Calibri" w:hAnsi="Arial" w:cs="Arial"/>
+          <w:sz w:val="20"/>
+          <w:szCs w:val="20"/>
+        </w:rPr>
+        <w:t xml:space="preserve"> </w:t>
+      </w:r>
+      <w:r>
+        <w:rPr>
+          <w:rFonts w:ascii="Arial" w:eastAsia="Calibri" w:hAnsi="Arial" w:cs="Arial"/>
+          <w:sz w:val="20"/>
+          <w:szCs w:val="20"/>
+        </w:rPr>
+        <w:t xml:space="preserve">CR </w:t>
+      </w:r>
+      <w:r>
+        <w:rPr>
+          <w:rFonts w:ascii="Arial" w:eastAsia="Calibri" w:hAnsi="Arial" w:cs="Arial"/>
+          <w:sz w:val="20"/>
+          <w:szCs w:val="20"/>
+        </w:rPr>
+        <w:t xml:space="preserve">procedure </w:t>
+      </w:r>
+      <w:r>
+        <w:rPr>
+          <w:rFonts w:ascii="Arial" w:eastAsia="Calibri" w:hAnsi="Arial" w:cs="Arial"/>
+          <w:sz w:val="20"/>
+          <w:szCs w:val="20"/>
+        </w:rPr>
+        <w:t xml:space="preserve">has also been agreed </w:t>
+      </w:r>
+      <w:r>
+        <w:rPr>
+          <w:rFonts w:ascii="Arial" w:eastAsia="Calibri" w:hAnsi="Arial" w:cs="Arial"/>
+          <w:sz w:val="20"/>
+          <w:szCs w:val="20"/>
+        </w:rPr>
+        <w:t xml:space="preserve">on </w:t>
+      </w:r>
+      <w:r>
+        <w:rPr>
+          <w:rFonts w:ascii="Arial" w:eastAsia="Calibri" w:hAnsi="Arial" w:cs="Arial"/>
+          <w:sz w:val="20"/>
+          <w:szCs w:val="20"/>
+        </w:rPr>
+        <w:t xml:space="preserve">and </w:t>
+      </w:r>
+      <w:r>
+        <w:rPr>
+          <w:rFonts w:ascii="Arial" w:eastAsia="Calibri" w:hAnsi="Arial" w:cs="Arial"/>
+          <w:sz w:val="20"/>
+          <w:szCs w:val="20"/>
+        </w:rPr>
+        <w:t>is reproduced in Annex 1.</w:t>
+      </w:r>
+      <w:r>
+        <w:rPr>
+          <w:rFonts w:ascii="Arial" w:eastAsia="Calibri" w:hAnsi="Arial" w:cs="Arial"/>
+          <w:sz w:val="20"/>
+          <w:szCs w:val="20"/>
+        </w:rPr>
+        <w:t xml:space="preserve"> </w:t>
+      </w:r>
+    </w:p>
+    <w:p>
+      <w:pPr>
+        <w:spacing w:after="0" w:line="240" w:lineRule="atLeast"/>
+        <w:jc w:val="both"/>
+        <w:rPr>
+          <w:rFonts w:ascii="Arial" w:eastAsia="Calibri" w:hAnsi="Arial" w:cs="Arial"/>
+          <w:sz w:val="20"/>
+          <w:szCs w:val="20"/>
+        </w:rPr>
+      </w:pPr>
+    </w:p>
+    <w:p>
+      <w:pPr>
+        <w:spacing w:after="0" w:line="240" w:lineRule="atLeast"/>
+        <w:jc w:val="both"/>
+        <w:rPr>
+          <w:rFonts w:ascii="Arial" w:eastAsia="Calibri" w:hAnsi="Arial" w:cs="Arial"/>
+          <w:sz w:val="20"/>
+          <w:szCs w:val="20"/>
+        </w:rPr>
+      </w:pPr>
+      <w:r>
+        <w:rPr>
+          <w:rFonts w:ascii="Arial" w:eastAsia="Calibri" w:hAnsi="Arial" w:cs="Arial"/>
+          <w:sz w:val="20"/>
+          <w:szCs w:val="20"/>
+        </w:rPr>
+        <w:t xml:space="preserve">Annex 2 presents </w:t>
+      </w:r>
+      <w:r>
+        <w:rPr>
+          <w:rFonts w:ascii="Arial" w:eastAsia="Calibri" w:hAnsi="Arial" w:cs="Arial"/>
+          <w:sz w:val="20"/>
+          <w:szCs w:val="20"/>
+        </w:rPr>
+        <w:t xml:space="preserve">the final </w:t>
+      </w:r>
+      <w:r>
+        <w:rPr>
+          <w:rFonts w:ascii="Arial" w:eastAsia="Calibri" w:hAnsi="Arial" w:cs="Arial"/>
+          <w:sz w:val="20"/>
+          <w:szCs w:val="20"/>
+        </w:rPr>
+        <w:t xml:space="preserve">version of the form template, </w:t>
+      </w:r>
+      <w:proofErr w:type="gramStart"/>
+      <w:r>
+        <w:rPr>
+          <w:rFonts w:ascii="Arial" w:eastAsia="Calibri" w:hAnsi="Arial" w:cs="Arial"/>
+          <w:sz w:val="20"/>
+          <w:szCs w:val="20"/>
+        </w:rPr>
+        <w:t>taking into account</w:t>
+      </w:r>
+      <w:proofErr w:type="gramEnd"/>
+      <w:r>
+        <w:rPr>
+          <w:rFonts w:ascii="Arial" w:eastAsia="Calibri" w:hAnsi="Arial" w:cs="Arial"/>
+          <w:sz w:val="20"/>
+          <w:szCs w:val="20"/>
+        </w:rPr>
+        <w:t xml:space="preserve"> the input of the temporary working groups.</w:t>
+      </w:r>
+    </w:p>
+    <w:p>
+      <w:pPr>
+        <w:spacing w:after="0" w:line="240" w:lineRule="atLeast"/>
+        <w:jc w:val="both"/>
+        <w:rPr>
+          <w:rFonts w:ascii="Arial" w:eastAsia="Calibri" w:hAnsi="Arial" w:cs="Arial"/>
+          <w:sz w:val="20"/>
+          <w:szCs w:val="20"/>
+        </w:rPr>
+      </w:pPr>
+    </w:p>
+    <w:p>
+      <w:pPr>
+        <w:spacing w:after="0" w:line="240" w:lineRule="atLeast"/>
+        <w:jc w:val="both"/>
+        <w:rPr>
+          <w:rFonts w:ascii="Arial" w:eastAsia="Calibri" w:hAnsi="Arial" w:cs="Arial"/>
+          <w:sz w:val="20"/>
+          <w:szCs w:val="20"/>
+        </w:rPr>
+      </w:pPr>
+      <w:r>
+        <w:rPr>
+          <w:rFonts w:ascii="Arial" w:eastAsia="Calibri" w:hAnsi="Arial" w:cs="Arial"/>
+          <w:sz w:val="20"/>
+          <w:szCs w:val="20"/>
+        </w:rPr>
+        <w:t xml:space="preserve">The change request procedure and form template are available </w:t>
+      </w:r>
+      <w:r>
+        <w:rPr>
+          <w:rFonts w:ascii="Arial" w:eastAsia="Calibri" w:hAnsi="Arial" w:cs="Arial"/>
+          <w:sz w:val="20"/>
+          <w:szCs w:val="20"/>
+        </w:rPr>
+        <w:t xml:space="preserve">online </w:t>
+      </w:r>
+      <w:r>
+        <w:rPr>
+          <w:rFonts w:ascii="Arial" w:eastAsia="Calibri" w:hAnsi="Arial" w:cs="Arial"/>
+          <w:sz w:val="20"/>
+          <w:szCs w:val="20"/>
+        </w:rPr>
+        <w:t>under the following link:</w:t>
+      </w:r>
+    </w:p>
+    <w:p>
+      <w:pPr>
+        <w:spacing w:after="0" w:line="240" w:lineRule="atLeast"/>
+        <w:jc w:val="both"/>
+        <w:rPr>
+          <w:rFonts w:ascii="Arial" w:eastAsia="Calibri" w:hAnsi="Arial" w:cs="Arial"/>
+          <w:sz w:val="20"/>
+          <w:szCs w:val="20"/>
+        </w:rPr>
+      </w:pPr>
+    </w:p>
+    <w:p>
+      <w:pPr>
+        <w:spacing w:after="0" w:line="240" w:lineRule="atLeast"/>
+        <w:jc w:val="center"/>
+        <w:rPr>
+          <w:rFonts w:ascii="Arial" w:eastAsia="Calibri" w:hAnsi="Arial" w:cs="Arial"/>
+          <w:sz w:val="20"/>
+          <w:szCs w:val="20"/>
+        </w:rPr>
+      </w:pPr>
+      <w:hyperlink r:id="rId9" w:history="1">
+        <w:r>
+          <w:rPr>
+            <w:rStyle w:val="Hyperlink"/>
+            <w:rFonts w:ascii="Arial" w:eastAsia="Calibri" w:hAnsi="Arial" w:cs="Arial"/>
+            <w:sz w:val="20"/>
+            <w:szCs w:val="20"/>
+          </w:rPr>
+          <w:t>https://ris.cesni.eu/docs/cr/change_request_form.docx</w:t>
+        </w:r>
+      </w:hyperlink>
+      <w:r>
+        <w:rPr>
+          <w:rFonts w:ascii="Arial" w:eastAsia="Calibri" w:hAnsi="Arial" w:cs="Arial"/>
+          <w:sz w:val="20"/>
+          <w:szCs w:val="20"/>
+        </w:rPr>
+        <w:t xml:space="preserve"> </w:t>
+      </w:r>
+    </w:p>
+    <w:p>
+      <w:pPr>
+        <w:spacing w:after="0" w:line="240" w:lineRule="atLeast"/>
+        <w:jc w:val="center"/>
+        <w:rPr>
+          <w:rFonts w:ascii="Arial" w:eastAsia="Calibri" w:hAnsi="Arial" w:cs="Arial"/>
+          <w:sz w:val="20"/>
+          <w:szCs w:val="20"/>
+        </w:rPr>
+      </w:pPr>
+    </w:p>
+    <w:p>
+      <w:pPr>
+        <w:spacing w:after="0" w:line="240" w:lineRule="atLeast"/>
+        <w:rPr>
+          <w:rFonts w:ascii="Arial" w:eastAsia="Calibri" w:hAnsi="Arial" w:cs="Arial"/>
+          <w:sz w:val="20"/>
+          <w:szCs w:val="20"/>
+        </w:rPr>
+      </w:pPr>
+      <w:r>
+        <w:rPr>
+          <w:rFonts w:ascii="Arial" w:eastAsia="Calibri" w:hAnsi="Arial" w:cs="Arial"/>
+          <w:sz w:val="20"/>
+          <w:szCs w:val="20"/>
+        </w:rPr>
+        <w:t>The Change request procedure is entering in</w:t>
+      </w:r>
+      <w:r>
+        <w:rPr>
+          <w:rFonts w:ascii="Arial" w:eastAsia="Calibri" w:hAnsi="Arial" w:cs="Arial"/>
+          <w:sz w:val="20"/>
+          <w:szCs w:val="20"/>
+        </w:rPr>
+        <w:t>to</w:t>
+      </w:r>
+      <w:r>
+        <w:rPr>
+          <w:rFonts w:ascii="Arial" w:eastAsia="Calibri" w:hAnsi="Arial" w:cs="Arial"/>
+          <w:sz w:val="20"/>
+          <w:szCs w:val="20"/>
+        </w:rPr>
+        <w:t xml:space="preserve"> force from the 3 September 2020.</w:t>
+      </w:r>
+    </w:p>
+    <w:p>
+      <w:pPr>
+        <w:spacing w:after="0" w:line="240" w:lineRule="auto"/>
+        <w:jc w:val="both"/>
+        <w:rPr>
+          <w:rFonts w:ascii="Arial" w:eastAsia="Calibri" w:hAnsi="Arial" w:cs="Arial"/>
+          <w:b/>
+          <w:bCs/>
+          <w:sz w:val="20"/>
+          <w:szCs w:val="20"/>
+        </w:rPr>
+      </w:pPr>
+    </w:p>
+    <w:p>
+      <w:pPr>
+        <w:spacing w:after="0" w:line="240" w:lineRule="auto"/>
+        <w:jc w:val="both"/>
+        <w:rPr>
+          <w:rFonts w:ascii="Arial" w:eastAsia="Calibri" w:hAnsi="Arial" w:cs="Arial"/>
+          <w:b/>
+          <w:bCs/>
+          <w:sz w:val="20"/>
+          <w:szCs w:val="20"/>
+        </w:rPr>
+      </w:pPr>
+      <w:r>
+        <w:rPr>
+          <w:rFonts w:ascii="Arial" w:eastAsia="Calibri" w:hAnsi="Arial" w:cs="Arial"/>
+          <w:b/>
+          <w:bCs/>
+          <w:sz w:val="20"/>
+          <w:szCs w:val="20"/>
+        </w:rPr>
+        <w:t xml:space="preserve">  </w:t>
+      </w:r>
+      <w:r>
+        <w:rPr>
+          <w:rFonts w:ascii="Arial" w:eastAsia="Calibri" w:hAnsi="Arial" w:cs="Arial"/>
+          <w:b/>
+          <w:bCs/>
+          <w:sz w:val="20"/>
+          <w:szCs w:val="20"/>
+        </w:rPr>
+        <w:br w:type="page"/>
+      </w:r>
+    </w:p>
+    <w:p>
+      <w:pPr>
+        <w:spacing w:after="0" w:line="240" w:lineRule="atLeast"/>
+        <w:jc w:val="right"/>
+      </w:pPr>
+      <w:r>
+        <w:rPr>
+          <w:rFonts w:ascii="Arial" w:eastAsia="Calibri" w:hAnsi="Arial" w:cs="Arial"/>
+          <w:b/>
+          <w:bCs/>
+          <w:sz w:val="20"/>
+          <w:szCs w:val="20"/>
+        </w:rPr>
+        <w:lastRenderedPageBreak/>
+        <w:t>Annex 1</w:t>
+      </w:r>
+      <w:r>
+        <w:rPr>
+          <w:rFonts w:ascii="Arial" w:eastAsia="Calibri" w:hAnsi="Arial" w:cs="Arial"/>
+          <w:b/>
+          <w:bCs/>
+          <w:sz w:val="20"/>
+          <w:szCs w:val="20"/>
+        </w:rPr>
+        <w:t xml:space="preserve"> to </w:t>
+      </w:r>
+      <w:r>
+        <w:rPr>
+          <w:rFonts w:ascii="Arial" w:hAnsi="Arial" w:cs="Arial"/>
+          <w:b/>
+          <w:bCs/>
+          <w:sz w:val="20"/>
+          <w:szCs w:val="20"/>
+        </w:rPr>
+        <w:t>CESNI/TI (20) 67 corr.1</w:t>
+      </w:r>
+    </w:p>
+    <w:p>
+      <w:pPr>
+        <w:spacing w:after="0" w:line="240" w:lineRule="atLeast"/>
+        <w:jc w:val="both"/>
+        <w:rPr>
+          <w:rFonts w:ascii="Arial" w:eastAsia="Calibri" w:hAnsi="Arial" w:cs="Arial"/>
+          <w:b/>
+          <w:bCs/>
+          <w:sz w:val="20"/>
+          <w:szCs w:val="20"/>
+        </w:rPr>
+      </w:pPr>
+    </w:p>
+    <w:p>
+      <w:pPr>
+        <w:spacing w:after="0" w:line="240" w:lineRule="atLeast"/>
+        <w:jc w:val="center"/>
+        <w:rPr>
+          <w:rFonts w:ascii="Arial" w:eastAsia="Calibri" w:hAnsi="Arial" w:cs="Arial"/>
+          <w:b/>
+          <w:bCs/>
+          <w:sz w:val="20"/>
+          <w:szCs w:val="20"/>
+          <w:lang w:val="en-US"/>
+        </w:rPr>
+      </w:pPr>
+      <w:r>
+        <w:rPr>
+          <w:rFonts w:ascii="Arial" w:eastAsia="Calibri" w:hAnsi="Arial" w:cs="Arial"/>
+          <w:b/>
+          <w:bCs/>
+          <w:sz w:val="20"/>
+          <w:szCs w:val="20"/>
+          <w:lang w:val="en-US"/>
+        </w:rPr>
+        <w:t>Change request (CR) procedure</w:t>
+      </w:r>
+      <w:r>
+        <w:rPr>
+          <w:rFonts w:ascii="Arial" w:eastAsia="Calibri" w:hAnsi="Arial" w:cs="Arial"/>
+          <w:b/>
+          <w:bCs/>
+          <w:sz w:val="20"/>
+          <w:szCs w:val="20"/>
+          <w:lang w:val="en-US"/>
+        </w:rPr>
+        <w:t xml:space="preserve"> (Ed</w:t>
+      </w:r>
+      <w:r>
+        <w:rPr>
+          <w:rFonts w:ascii="Arial" w:eastAsia="Calibri" w:hAnsi="Arial" w:cs="Arial"/>
+          <w:b/>
+          <w:bCs/>
+          <w:sz w:val="20"/>
+          <w:szCs w:val="20"/>
+          <w:lang w:val="en-US"/>
+        </w:rPr>
+        <w:t>ition</w:t>
+      </w:r>
+      <w:r>
+        <w:rPr>
+          <w:rFonts w:ascii="Arial" w:eastAsia="Calibri" w:hAnsi="Arial" w:cs="Arial"/>
+          <w:b/>
+          <w:bCs/>
+          <w:sz w:val="20"/>
+          <w:szCs w:val="20"/>
+          <w:lang w:val="en-US"/>
+        </w:rPr>
+        <w:t xml:space="preserve"> 1.0 April 2020)</w:t>
+      </w:r>
+    </w:p>
+    <w:p>
+      <w:pPr>
+        <w:spacing w:after="0" w:line="240" w:lineRule="atLeast"/>
+        <w:jc w:val="both"/>
+        <w:rPr>
+          <w:rFonts w:ascii="Arial" w:eastAsia="Calibri" w:hAnsi="Arial" w:cs="Arial"/>
+          <w:b/>
+          <w:bCs/>
+          <w:sz w:val="20"/>
+          <w:szCs w:val="20"/>
+        </w:rPr>
+      </w:pPr>
+    </w:p>
+    <w:p>
+      <w:pPr>
+        <w:spacing w:after="0" w:line="240" w:lineRule="atLeast"/>
+        <w:jc w:val="both"/>
+        <w:rPr>
+          <w:rFonts w:ascii="Arial" w:eastAsia="Calibri" w:hAnsi="Arial" w:cs="Arial"/>
+          <w:b/>
+          <w:bCs/>
+          <w:sz w:val="20"/>
+          <w:szCs w:val="20"/>
+          <w:lang w:val="en-US"/>
+        </w:rPr>
+      </w:pPr>
+      <w:r>
+        <w:rPr>
+          <w:rFonts w:ascii="Arial" w:eastAsia="Calibri" w:hAnsi="Arial" w:cs="Arial"/>
+          <w:b/>
+          <w:bCs/>
+          <w:sz w:val="20"/>
+          <w:szCs w:val="20"/>
+          <w:lang w:val="en-US"/>
+        </w:rPr>
+        <w:t xml:space="preserve">For the </w:t>
+      </w:r>
+      <w:r>
+        <w:rPr>
+          <w:rFonts w:ascii="Arial" w:eastAsia="Calibri" w:hAnsi="Arial" w:cs="Arial"/>
+          <w:b/>
+          <w:bCs/>
+          <w:sz w:val="20"/>
+          <w:szCs w:val="20"/>
+          <w:lang w:val="en-US"/>
+        </w:rPr>
+        <w:t>Inland ECDIS</w:t>
+      </w:r>
+      <w:r>
+        <w:rPr>
+          <w:rFonts w:ascii="Arial" w:eastAsia="Calibri" w:hAnsi="Arial" w:cs="Arial"/>
+          <w:b/>
+          <w:bCs/>
+          <w:sz w:val="20"/>
+          <w:szCs w:val="20"/>
+          <w:lang w:val="en-US"/>
+        </w:rPr>
+        <w:t xml:space="preserve"> (with exception of the Product Specifications)</w:t>
+      </w:r>
+      <w:r>
+        <w:rPr>
+          <w:rFonts w:ascii="Arial" w:eastAsia="Calibri" w:hAnsi="Arial" w:cs="Arial"/>
+          <w:b/>
+          <w:bCs/>
+          <w:sz w:val="20"/>
+          <w:szCs w:val="20"/>
+          <w:lang w:val="en-US"/>
+        </w:rPr>
+        <w:t xml:space="preserve"> </w:t>
+      </w:r>
+      <w:r>
+        <w:rPr>
+          <w:rFonts w:ascii="Arial" w:eastAsia="Calibri" w:hAnsi="Arial" w:cs="Arial"/>
+          <w:b/>
+          <w:bCs/>
+          <w:sz w:val="20"/>
+          <w:szCs w:val="20"/>
+          <w:lang w:val="en-US"/>
+        </w:rPr>
+        <w:t>VTT, NtS and ERI Standard (including related test standards)</w:t>
+      </w:r>
+    </w:p>
+    <w:p>
+      <w:pPr>
+        <w:pStyle w:val="ListParagraph"/>
+        <w:numPr>
+          <w:ilvl w:val="0"/>
+          <w:numId w:val="24"/>
+        </w:numPr>
+        <w:spacing w:before="60" w:after="0" w:line="240" w:lineRule="atLeast"/>
+        <w:ind w:left="425" w:hanging="425"/>
+        <w:contextualSpacing w:val="0"/>
+        <w:jc w:val="both"/>
+        <w:rPr>
+          <w:rFonts w:ascii="Arial" w:hAnsi="Arial" w:cs="Arial"/>
+          <w:sz w:val="20"/>
+          <w:szCs w:val="20"/>
+        </w:rPr>
+      </w:pPr>
+      <w:r>
+        <w:rPr>
+          <w:rFonts w:ascii="Arial" w:hAnsi="Arial" w:cs="Arial"/>
+          <w:sz w:val="20"/>
+          <w:szCs w:val="20"/>
+        </w:rPr>
+        <w:t xml:space="preserve">National experts send a </w:t>
+      </w:r>
+      <w:r>
+        <w:rPr>
+          <w:rFonts w:ascii="Arial" w:hAnsi="Arial" w:cs="Arial"/>
+          <w:sz w:val="20"/>
+          <w:szCs w:val="20"/>
+        </w:rPr>
+        <w:t>CR</w:t>
+      </w:r>
+      <w:r>
+        <w:rPr>
+          <w:rFonts w:ascii="Arial" w:hAnsi="Arial" w:cs="Arial"/>
+          <w:sz w:val="20"/>
+          <w:szCs w:val="20"/>
+        </w:rPr>
+        <w:t>,</w:t>
+      </w:r>
+      <w:r>
+        <w:rPr>
+          <w:rFonts w:ascii="Arial" w:hAnsi="Arial" w:cs="Arial"/>
+          <w:sz w:val="20"/>
+          <w:szCs w:val="20"/>
+        </w:rPr>
+        <w:t xml:space="preserve"> </w:t>
+      </w:r>
+      <w:r>
+        <w:rPr>
+          <w:rFonts w:ascii="Arial" w:hAnsi="Arial" w:cs="Arial"/>
+          <w:sz w:val="20"/>
+          <w:szCs w:val="20"/>
+        </w:rPr>
+        <w:t xml:space="preserve">according to </w:t>
+      </w:r>
+      <w:r>
+        <w:rPr>
+          <w:rFonts w:ascii="Arial" w:hAnsi="Arial" w:cs="Arial"/>
+          <w:sz w:val="20"/>
+          <w:szCs w:val="20"/>
+        </w:rPr>
+        <w:t>a</w:t>
+      </w:r>
+      <w:r>
+        <w:rPr>
+          <w:rFonts w:ascii="Arial" w:hAnsi="Arial" w:cs="Arial"/>
+          <w:sz w:val="20"/>
+          <w:szCs w:val="20"/>
+        </w:rPr>
+        <w:t xml:space="preserve"> template</w:t>
+      </w:r>
+      <w:r>
+        <w:rPr>
+          <w:rFonts w:ascii="Arial" w:hAnsi="Arial" w:cs="Arial"/>
+          <w:sz w:val="20"/>
+          <w:szCs w:val="20"/>
+        </w:rPr>
+        <w:t>,</w:t>
+      </w:r>
+      <w:r>
+        <w:rPr>
+          <w:rFonts w:ascii="Arial" w:hAnsi="Arial" w:cs="Arial"/>
+          <w:sz w:val="20"/>
+          <w:szCs w:val="20"/>
+        </w:rPr>
+        <w:t xml:space="preserve"> </w:t>
+      </w:r>
+      <w:r>
+        <w:rPr>
+          <w:rFonts w:ascii="Arial" w:hAnsi="Arial" w:cs="Arial"/>
+          <w:sz w:val="20"/>
+          <w:szCs w:val="20"/>
+        </w:rPr>
+        <w:t xml:space="preserve">to the Chair of the concerned temporary working group </w:t>
+      </w:r>
+      <w:r>
+        <w:rPr>
+          <w:rFonts w:ascii="Arial" w:hAnsi="Arial" w:cs="Arial"/>
+          <w:sz w:val="20"/>
+          <w:szCs w:val="20"/>
+        </w:rPr>
+        <w:t xml:space="preserve">with copy to the CESNI Secretariat </w:t>
+      </w:r>
+      <w:r>
+        <w:rPr>
+          <w:rFonts w:ascii="Arial" w:hAnsi="Arial" w:cs="Arial"/>
+          <w:sz w:val="20"/>
+          <w:szCs w:val="20"/>
+        </w:rPr>
+        <w:t>(ti_cesni@cesni.eu)</w:t>
+      </w:r>
+      <w:r>
+        <w:rPr>
+          <w:rFonts w:ascii="Arial" w:hAnsi="Arial" w:cs="Arial"/>
+          <w:sz w:val="20"/>
+          <w:szCs w:val="20"/>
+        </w:rPr>
+        <w:t>.</w:t>
+      </w:r>
+      <w:r>
+        <w:rPr>
+          <w:rFonts w:ascii="Arial" w:hAnsi="Arial" w:cs="Arial"/>
+          <w:sz w:val="20"/>
+          <w:szCs w:val="20"/>
+        </w:rPr>
+        <w:t xml:space="preserve"> </w:t>
+      </w:r>
+    </w:p>
+    <w:p>
+      <w:pPr>
+        <w:pStyle w:val="ListParagraph"/>
+        <w:numPr>
+          <w:ilvl w:val="0"/>
+          <w:numId w:val="24"/>
+        </w:numPr>
+        <w:spacing w:before="60" w:after="0" w:line="240" w:lineRule="atLeast"/>
+        <w:ind w:left="425" w:hanging="425"/>
+        <w:contextualSpacing w:val="0"/>
+        <w:jc w:val="both"/>
+        <w:rPr>
+          <w:rFonts w:ascii="Arial" w:hAnsi="Arial" w:cs="Arial"/>
+          <w:sz w:val="20"/>
+          <w:szCs w:val="20"/>
+        </w:rPr>
+      </w:pPr>
+      <w:r>
+        <w:rPr>
+          <w:rFonts w:ascii="Arial" w:hAnsi="Arial" w:cs="Arial"/>
+          <w:sz w:val="20"/>
+          <w:szCs w:val="20"/>
+        </w:rPr>
+        <w:t xml:space="preserve">The Chair of the temporary working group sends </w:t>
+      </w:r>
+      <w:r>
+        <w:rPr>
+          <w:rFonts w:ascii="Arial" w:hAnsi="Arial" w:cs="Arial"/>
+          <w:sz w:val="20"/>
+          <w:szCs w:val="20"/>
+        </w:rPr>
+        <w:t xml:space="preserve">the </w:t>
+      </w:r>
+      <w:r>
+        <w:rPr>
+          <w:rFonts w:ascii="Arial" w:hAnsi="Arial" w:cs="Arial"/>
+          <w:sz w:val="20"/>
+          <w:szCs w:val="20"/>
+        </w:rPr>
+        <w:t>CR</w:t>
+      </w:r>
+      <w:r>
+        <w:rPr>
+          <w:rFonts w:ascii="Arial" w:hAnsi="Arial" w:cs="Arial"/>
+          <w:sz w:val="20"/>
+          <w:szCs w:val="20"/>
+        </w:rPr>
+        <w:t xml:space="preserve"> to the CESNI Secretariat.</w:t>
+      </w:r>
+    </w:p>
+    <w:p>
+      <w:pPr>
+        <w:pStyle w:val="ListParagraph"/>
+        <w:numPr>
+          <w:ilvl w:val="0"/>
+          <w:numId w:val="24"/>
+        </w:numPr>
+        <w:spacing w:before="60" w:after="0" w:line="240" w:lineRule="atLeast"/>
+        <w:ind w:left="425" w:hanging="425"/>
+        <w:contextualSpacing w:val="0"/>
+        <w:jc w:val="both"/>
+        <w:rPr>
+          <w:rFonts w:ascii="Arial" w:hAnsi="Arial" w:cs="Arial"/>
+          <w:sz w:val="20"/>
+          <w:szCs w:val="20"/>
+        </w:rPr>
+      </w:pPr>
+      <w:bookmarkStart w:id="4" w:name="_Hlk35878950"/>
+      <w:r>
+        <w:rPr>
+          <w:rFonts w:ascii="Arial" w:hAnsi="Arial" w:cs="Arial"/>
+          <w:sz w:val="20"/>
+          <w:szCs w:val="20"/>
+        </w:rPr>
+        <w:t xml:space="preserve">The </w:t>
+      </w:r>
+      <w:r>
+        <w:rPr>
+          <w:rFonts w:ascii="Arial" w:hAnsi="Arial" w:cs="Arial"/>
+          <w:sz w:val="20"/>
+          <w:szCs w:val="20"/>
+        </w:rPr>
+        <w:t xml:space="preserve">CESNI </w:t>
+      </w:r>
+      <w:r>
+        <w:rPr>
+          <w:rFonts w:ascii="Arial" w:hAnsi="Arial" w:cs="Arial"/>
+          <w:sz w:val="20"/>
+          <w:szCs w:val="20"/>
+        </w:rPr>
+        <w:t>Secretariat r</w:t>
+      </w:r>
+      <w:bookmarkEnd w:id="4"/>
+      <w:r>
+        <w:rPr>
+          <w:rFonts w:ascii="Arial" w:hAnsi="Arial" w:cs="Arial"/>
+          <w:sz w:val="20"/>
+          <w:szCs w:val="20"/>
+        </w:rPr>
+        <w:t>egist</w:t>
+      </w:r>
+      <w:r>
+        <w:rPr>
+          <w:rFonts w:ascii="Arial" w:hAnsi="Arial" w:cs="Arial"/>
+          <w:sz w:val="20"/>
+          <w:szCs w:val="20"/>
+        </w:rPr>
+        <w:t xml:space="preserve">ers the </w:t>
+      </w:r>
+      <w:r>
+        <w:rPr>
+          <w:rFonts w:ascii="Arial" w:hAnsi="Arial" w:cs="Arial"/>
+          <w:sz w:val="20"/>
+          <w:szCs w:val="20"/>
+        </w:rPr>
+        <w:t>CR</w:t>
+      </w:r>
+      <w:r>
+        <w:rPr>
+          <w:rFonts w:ascii="Arial" w:hAnsi="Arial" w:cs="Arial"/>
+          <w:sz w:val="20"/>
+          <w:szCs w:val="20"/>
+        </w:rPr>
+        <w:t xml:space="preserve">, </w:t>
+      </w:r>
+      <w:r>
+        <w:rPr>
+          <w:rFonts w:ascii="Arial" w:hAnsi="Arial" w:cs="Arial"/>
+          <w:sz w:val="20"/>
+          <w:szCs w:val="20"/>
+        </w:rPr>
+        <w:t>and assigns a code</w:t>
+      </w:r>
+      <w:r>
+        <w:rPr>
+          <w:rFonts w:ascii="Arial" w:hAnsi="Arial" w:cs="Arial"/>
+          <w:sz w:val="20"/>
+          <w:szCs w:val="20"/>
+        </w:rPr>
+        <w:t xml:space="preserve"> as follows: cesniti</w:t>
+      </w:r>
+      <w:r>
+        <w:rPr>
+          <w:rFonts w:ascii="Arial" w:hAnsi="Arial" w:cs="Arial"/>
+          <w:sz w:val="20"/>
+          <w:szCs w:val="20"/>
+        </w:rPr>
+        <w:t>_</w:t>
+      </w:r>
+      <w:r>
+        <w:rPr>
+          <w:rFonts w:ascii="Arial" w:hAnsi="Arial" w:cs="Arial"/>
+          <w:sz w:val="20"/>
+          <w:szCs w:val="20"/>
+        </w:rPr>
+        <w:t>vtt</w:t>
+      </w:r>
+      <w:r>
+        <w:rPr>
+          <w:rFonts w:ascii="Arial" w:hAnsi="Arial" w:cs="Arial"/>
+          <w:sz w:val="20"/>
+          <w:szCs w:val="20"/>
+        </w:rPr>
+        <w:t>_</w:t>
+      </w:r>
+      <w:r>
+        <w:rPr>
+          <w:rFonts w:ascii="Arial" w:hAnsi="Arial" w:cs="Arial"/>
+          <w:sz w:val="20"/>
+          <w:szCs w:val="20"/>
+        </w:rPr>
+        <w:t>20_</w:t>
+      </w:r>
+      <w:r>
+        <w:rPr>
+          <w:rFonts w:ascii="Arial" w:hAnsi="Arial" w:cs="Arial"/>
+          <w:sz w:val="20"/>
+          <w:szCs w:val="20"/>
+        </w:rPr>
+        <w:t>CR</w:t>
+      </w:r>
+      <w:r>
+        <w:rPr>
+          <w:rFonts w:ascii="Arial" w:hAnsi="Arial" w:cs="Arial"/>
+          <w:sz w:val="20"/>
+          <w:szCs w:val="20"/>
+        </w:rPr>
+        <w:t>01_</w:t>
+      </w:r>
+      <w:r>
+        <w:rPr>
+          <w:rFonts w:ascii="Arial" w:hAnsi="Arial" w:cs="Arial"/>
+          <w:sz w:val="20"/>
+          <w:szCs w:val="20"/>
+        </w:rPr>
+        <w:t>V0</w:t>
+      </w:r>
+      <w:r>
+        <w:rPr>
+          <w:rFonts w:ascii="Arial" w:hAnsi="Arial" w:cs="Arial"/>
+          <w:sz w:val="20"/>
+          <w:szCs w:val="20"/>
+        </w:rPr>
+        <w:t>.docx</w:t>
+      </w:r>
+      <w:r>
+        <w:rPr>
+          <w:rFonts w:ascii="Arial" w:hAnsi="Arial" w:cs="Arial"/>
+          <w:sz w:val="20"/>
+          <w:szCs w:val="20"/>
+        </w:rPr>
+        <w:t xml:space="preserve"> </w:t>
+      </w:r>
+      <w:r>
+        <w:rPr>
+          <w:rFonts w:ascii="Arial" w:hAnsi="Arial" w:cs="Arial"/>
+          <w:sz w:val="20"/>
+          <w:szCs w:val="20"/>
+        </w:rPr>
+        <w:t>(respectively cesniti_ERI_20_</w:t>
+      </w:r>
+      <w:r>
+        <w:rPr>
+          <w:rFonts w:ascii="Arial" w:hAnsi="Arial" w:cs="Arial"/>
+          <w:sz w:val="20"/>
+          <w:szCs w:val="20"/>
+        </w:rPr>
+        <w:t>CR</w:t>
+      </w:r>
+      <w:r>
+        <w:rPr>
+          <w:rFonts w:ascii="Arial" w:hAnsi="Arial" w:cs="Arial"/>
+          <w:sz w:val="20"/>
+          <w:szCs w:val="20"/>
+        </w:rPr>
+        <w:t>01</w:t>
+      </w:r>
+      <w:r>
+        <w:rPr>
+          <w:rFonts w:ascii="Arial" w:hAnsi="Arial" w:cs="Arial"/>
+          <w:sz w:val="20"/>
+          <w:szCs w:val="20"/>
+        </w:rPr>
+        <w:t>_V0</w:t>
+      </w:r>
+      <w:r>
+        <w:rPr>
+          <w:rFonts w:ascii="Arial" w:hAnsi="Arial" w:cs="Arial"/>
+          <w:sz w:val="20"/>
+          <w:szCs w:val="20"/>
+        </w:rPr>
+        <w:t xml:space="preserve">.docx </w:t>
+      </w:r>
+      <w:r>
+        <w:rPr>
+          <w:rFonts w:ascii="Arial" w:hAnsi="Arial" w:cs="Arial"/>
+          <w:sz w:val="20"/>
+          <w:szCs w:val="20"/>
+        </w:rPr>
+        <w:t>or cesni</w:t>
+      </w:r>
+      <w:r>
+        <w:rPr>
+          <w:rFonts w:ascii="Arial" w:hAnsi="Arial" w:cs="Arial"/>
+          <w:sz w:val="20"/>
+          <w:szCs w:val="20"/>
+        </w:rPr>
+        <w:t>ti_NtS_20_</w:t>
+      </w:r>
+      <w:r>
+        <w:rPr>
+          <w:rFonts w:ascii="Arial" w:hAnsi="Arial" w:cs="Arial"/>
+          <w:sz w:val="20"/>
+          <w:szCs w:val="20"/>
+        </w:rPr>
+        <w:t>CR</w:t>
+      </w:r>
+      <w:r>
+        <w:rPr>
+          <w:rFonts w:ascii="Arial" w:hAnsi="Arial" w:cs="Arial"/>
+          <w:sz w:val="20"/>
+          <w:szCs w:val="20"/>
+        </w:rPr>
+        <w:t>01</w:t>
+      </w:r>
+      <w:r>
+        <w:rPr>
+          <w:rFonts w:ascii="Arial" w:hAnsi="Arial" w:cs="Arial"/>
+          <w:sz w:val="20"/>
+          <w:szCs w:val="20"/>
+        </w:rPr>
+        <w:t>_V0</w:t>
+      </w:r>
+      <w:r>
+        <w:rPr>
+          <w:rFonts w:ascii="Arial" w:hAnsi="Arial" w:cs="Arial"/>
+          <w:sz w:val="20"/>
+          <w:szCs w:val="20"/>
+        </w:rPr>
+        <w:t>.</w:t>
+      </w:r>
+      <w:r>
+        <w:rPr>
+          <w:rFonts w:ascii="Arial" w:hAnsi="Arial" w:cs="Arial"/>
+          <w:sz w:val="20"/>
+          <w:szCs w:val="20"/>
+        </w:rPr>
+        <w:t>docx</w:t>
+      </w:r>
+      <w:r>
+        <w:rPr>
+          <w:rFonts w:ascii="Arial" w:hAnsi="Arial" w:cs="Arial"/>
+          <w:sz w:val="20"/>
+          <w:szCs w:val="20"/>
+        </w:rPr>
+        <w:t>). “V” is intended for the version of the CR.</w:t>
+      </w:r>
+    </w:p>
+    <w:p>
+      <w:pPr>
+        <w:pStyle w:val="ListParagraph"/>
+        <w:numPr>
+          <w:ilvl w:val="0"/>
+          <w:numId w:val="24"/>
+        </w:numPr>
+        <w:spacing w:before="60" w:after="0" w:line="240" w:lineRule="atLeast"/>
+        <w:ind w:left="425" w:hanging="425"/>
+        <w:contextualSpacing w:val="0"/>
+        <w:jc w:val="both"/>
+        <w:rPr>
+          <w:rFonts w:ascii="Arial" w:hAnsi="Arial" w:cs="Arial"/>
+          <w:sz w:val="20"/>
+          <w:szCs w:val="20"/>
+        </w:rPr>
+      </w:pPr>
+      <w:r>
+        <w:rPr>
+          <w:rFonts w:ascii="Arial" w:hAnsi="Arial" w:cs="Arial"/>
+          <w:sz w:val="20"/>
+          <w:szCs w:val="20"/>
+        </w:rPr>
+        <w:t xml:space="preserve">The </w:t>
+      </w:r>
+      <w:r>
+        <w:rPr>
+          <w:rFonts w:ascii="Arial" w:hAnsi="Arial" w:cs="Arial"/>
+          <w:sz w:val="20"/>
+          <w:szCs w:val="20"/>
+        </w:rPr>
+        <w:t xml:space="preserve">CESNI </w:t>
+      </w:r>
+      <w:r>
+        <w:rPr>
+          <w:rFonts w:ascii="Arial" w:hAnsi="Arial" w:cs="Arial"/>
+          <w:sz w:val="20"/>
+          <w:szCs w:val="20"/>
+        </w:rPr>
+        <w:t>Secretariat r</w:t>
+      </w:r>
+      <w:r>
+        <w:rPr>
+          <w:rFonts w:ascii="Arial" w:hAnsi="Arial" w:cs="Arial"/>
+          <w:sz w:val="20"/>
+          <w:szCs w:val="20"/>
+        </w:rPr>
+        <w:t>eturn</w:t>
+      </w:r>
+      <w:r>
+        <w:rPr>
+          <w:rFonts w:ascii="Arial" w:hAnsi="Arial" w:cs="Arial"/>
+          <w:sz w:val="20"/>
+          <w:szCs w:val="20"/>
+        </w:rPr>
+        <w:t>s</w:t>
+      </w:r>
+      <w:r>
+        <w:rPr>
+          <w:rFonts w:ascii="Arial" w:hAnsi="Arial" w:cs="Arial"/>
+          <w:sz w:val="20"/>
+          <w:szCs w:val="20"/>
+        </w:rPr>
+        <w:t xml:space="preserve"> </w:t>
+      </w:r>
+      <w:r>
+        <w:rPr>
+          <w:rFonts w:ascii="Arial" w:hAnsi="Arial" w:cs="Arial"/>
+          <w:sz w:val="20"/>
+          <w:szCs w:val="20"/>
+        </w:rPr>
+        <w:t xml:space="preserve">the </w:t>
+      </w:r>
+      <w:r>
+        <w:rPr>
+          <w:rFonts w:ascii="Arial" w:hAnsi="Arial" w:cs="Arial"/>
+          <w:sz w:val="20"/>
+          <w:szCs w:val="20"/>
+        </w:rPr>
+        <w:t>CR</w:t>
+      </w:r>
+      <w:r>
+        <w:rPr>
+          <w:rFonts w:ascii="Arial" w:hAnsi="Arial" w:cs="Arial"/>
+          <w:sz w:val="20"/>
+          <w:szCs w:val="20"/>
+        </w:rPr>
+        <w:t xml:space="preserve"> to the Chair of the temporary working group.</w:t>
+      </w:r>
+      <w:r>
+        <w:rPr>
+          <w:rFonts w:ascii="Arial" w:hAnsi="Arial" w:cs="Arial"/>
+          <w:sz w:val="20"/>
+          <w:szCs w:val="20"/>
+        </w:rPr>
+        <w:t xml:space="preserve"> </w:t>
+      </w:r>
+    </w:p>
+    <w:p>
+      <w:pPr>
+        <w:pStyle w:val="ListParagraph"/>
+        <w:numPr>
+          <w:ilvl w:val="0"/>
+          <w:numId w:val="24"/>
+        </w:numPr>
+        <w:spacing w:before="60" w:after="0" w:line="240" w:lineRule="atLeast"/>
+        <w:ind w:left="425" w:hanging="425"/>
+        <w:contextualSpacing w:val="0"/>
+        <w:jc w:val="both"/>
+        <w:rPr>
+          <w:rFonts w:ascii="Arial" w:hAnsi="Arial" w:cs="Arial"/>
+          <w:sz w:val="20"/>
+          <w:szCs w:val="20"/>
+        </w:rPr>
+      </w:pPr>
+      <w:r>
+        <w:rPr>
+          <w:rFonts w:ascii="Arial" w:hAnsi="Arial" w:cs="Arial"/>
+          <w:sz w:val="20"/>
+          <w:szCs w:val="20"/>
+        </w:rPr>
+        <w:t xml:space="preserve">The CESNI Secretariat </w:t>
+      </w:r>
+      <w:r>
+        <w:rPr>
+          <w:rFonts w:ascii="Arial" w:hAnsi="Arial" w:cs="Arial"/>
+          <w:sz w:val="20"/>
+          <w:szCs w:val="20"/>
+        </w:rPr>
+        <w:t>disseminates</w:t>
+      </w:r>
+      <w:r>
+        <w:rPr>
+          <w:rFonts w:ascii="Arial" w:hAnsi="Arial" w:cs="Arial"/>
+          <w:sz w:val="20"/>
+          <w:szCs w:val="20"/>
+        </w:rPr>
+        <w:t xml:space="preserve"> the </w:t>
+      </w:r>
+      <w:r>
+        <w:rPr>
+          <w:rFonts w:ascii="Arial" w:hAnsi="Arial" w:cs="Arial"/>
+          <w:sz w:val="20"/>
+          <w:szCs w:val="20"/>
+        </w:rPr>
+        <w:t>CR</w:t>
+      </w:r>
+      <w:r>
+        <w:rPr>
+          <w:rFonts w:ascii="Arial" w:hAnsi="Arial" w:cs="Arial"/>
+          <w:sz w:val="20"/>
+          <w:szCs w:val="20"/>
+        </w:rPr>
+        <w:t xml:space="preserve"> to the CESNI/TI</w:t>
+      </w:r>
+      <w:r>
+        <w:rPr>
+          <w:rFonts w:ascii="Arial" w:hAnsi="Arial" w:cs="Arial"/>
+          <w:sz w:val="20"/>
+          <w:szCs w:val="20"/>
+        </w:rPr>
+        <w:t xml:space="preserve"> t</w:t>
+      </w:r>
+      <w:r>
+        <w:rPr>
+          <w:rFonts w:ascii="Arial" w:hAnsi="Arial" w:cs="Arial"/>
+          <w:sz w:val="20"/>
+          <w:szCs w:val="20"/>
+        </w:rPr>
+        <w:t>emp</w:t>
+      </w:r>
+      <w:r>
+        <w:rPr>
+          <w:rFonts w:ascii="Arial" w:hAnsi="Arial" w:cs="Arial"/>
+          <w:sz w:val="20"/>
+          <w:szCs w:val="20"/>
+        </w:rPr>
+        <w:t>orary</w:t>
+      </w:r>
+      <w:r>
+        <w:rPr>
+          <w:rFonts w:ascii="Arial" w:hAnsi="Arial" w:cs="Arial"/>
+          <w:sz w:val="20"/>
+          <w:szCs w:val="20"/>
+        </w:rPr>
+        <w:t xml:space="preserve"> </w:t>
+      </w:r>
+      <w:r>
+        <w:rPr>
+          <w:rFonts w:ascii="Arial" w:hAnsi="Arial" w:cs="Arial"/>
+          <w:sz w:val="20"/>
+          <w:szCs w:val="20"/>
+        </w:rPr>
+        <w:t xml:space="preserve">Working </w:t>
+      </w:r>
+      <w:r>
+        <w:rPr>
+          <w:rFonts w:ascii="Arial" w:hAnsi="Arial" w:cs="Arial"/>
+          <w:sz w:val="20"/>
+          <w:szCs w:val="20"/>
+        </w:rPr>
+        <w:t>group</w:t>
+      </w:r>
+      <w:r>
+        <w:rPr>
+          <w:rFonts w:ascii="Arial" w:hAnsi="Arial" w:cs="Arial"/>
+          <w:sz w:val="20"/>
+          <w:szCs w:val="20"/>
+        </w:rPr>
+        <w:t>s</w:t>
+      </w:r>
+      <w:r>
+        <w:rPr>
+          <w:rFonts w:ascii="Arial" w:hAnsi="Arial" w:cs="Arial"/>
+          <w:sz w:val="20"/>
+          <w:szCs w:val="20"/>
+        </w:rPr>
+        <w:t xml:space="preserve"> </w:t>
+      </w:r>
+      <w:proofErr w:type="gramStart"/>
+      <w:r>
+        <w:rPr>
+          <w:rFonts w:ascii="Arial" w:hAnsi="Arial" w:cs="Arial"/>
+          <w:sz w:val="20"/>
+          <w:szCs w:val="20"/>
+        </w:rPr>
+        <w:t>in order to</w:t>
+      </w:r>
+      <w:proofErr w:type="gramEnd"/>
+      <w:r>
+        <w:rPr>
+          <w:rFonts w:ascii="Arial" w:hAnsi="Arial" w:cs="Arial"/>
+          <w:sz w:val="20"/>
+          <w:szCs w:val="20"/>
+        </w:rPr>
+        <w:t xml:space="preserve"> ensure transparency. </w:t>
+      </w:r>
+    </w:p>
+    <w:p>
+      <w:pPr>
+        <w:pStyle w:val="ListParagraph"/>
+        <w:numPr>
+          <w:ilvl w:val="0"/>
+          <w:numId w:val="24"/>
+        </w:numPr>
+        <w:spacing w:before="60" w:after="0" w:line="240" w:lineRule="atLeast"/>
+        <w:ind w:left="425" w:hanging="425"/>
+        <w:contextualSpacing w:val="0"/>
+        <w:jc w:val="both"/>
+        <w:rPr>
+          <w:rFonts w:ascii="Arial" w:hAnsi="Arial" w:cs="Arial"/>
+          <w:sz w:val="20"/>
+          <w:szCs w:val="20"/>
+        </w:rPr>
+      </w:pPr>
+      <w:r>
+        <w:rPr>
+          <w:rFonts w:ascii="Arial" w:hAnsi="Arial" w:cs="Arial"/>
+          <w:sz w:val="20"/>
+          <w:szCs w:val="20"/>
+        </w:rPr>
+        <w:t>CR</w:t>
+      </w:r>
+      <w:r>
+        <w:rPr>
+          <w:rFonts w:ascii="Arial" w:hAnsi="Arial" w:cs="Arial"/>
+          <w:sz w:val="20"/>
+          <w:szCs w:val="20"/>
+        </w:rPr>
+        <w:t>s</w:t>
+      </w:r>
+      <w:r>
+        <w:rPr>
+          <w:rFonts w:ascii="Arial" w:hAnsi="Arial" w:cs="Arial"/>
+          <w:sz w:val="20"/>
+          <w:szCs w:val="20"/>
+        </w:rPr>
+        <w:t xml:space="preserve"> </w:t>
+      </w:r>
+      <w:r>
+        <w:rPr>
+          <w:rFonts w:ascii="Arial" w:hAnsi="Arial" w:cs="Arial"/>
+          <w:sz w:val="20"/>
+          <w:szCs w:val="20"/>
+        </w:rPr>
+        <w:t>are</w:t>
+      </w:r>
+      <w:r>
+        <w:rPr>
+          <w:rFonts w:ascii="Arial" w:hAnsi="Arial" w:cs="Arial"/>
+          <w:sz w:val="20"/>
+          <w:szCs w:val="20"/>
+        </w:rPr>
+        <w:t xml:space="preserve"> distributed in English only. </w:t>
+      </w:r>
+    </w:p>
+    <w:p>
+      <w:pPr>
+        <w:pStyle w:val="ListParagraph"/>
+        <w:numPr>
+          <w:ilvl w:val="0"/>
+          <w:numId w:val="24"/>
+        </w:numPr>
+        <w:spacing w:before="60" w:after="0" w:line="240" w:lineRule="atLeast"/>
+        <w:ind w:left="425" w:hanging="425"/>
+        <w:contextualSpacing w:val="0"/>
+        <w:jc w:val="both"/>
+        <w:rPr>
+          <w:rFonts w:ascii="Arial" w:hAnsi="Arial" w:cs="Arial"/>
+          <w:sz w:val="20"/>
+          <w:szCs w:val="20"/>
+        </w:rPr>
+      </w:pPr>
+      <w:r>
+        <w:rPr>
+          <w:rFonts w:ascii="Arial" w:hAnsi="Arial" w:cs="Arial"/>
+          <w:sz w:val="20"/>
+          <w:szCs w:val="20"/>
+        </w:rPr>
+        <w:t xml:space="preserve">The concerned </w:t>
+      </w:r>
+      <w:r>
+        <w:rPr>
+          <w:rFonts w:ascii="Arial" w:hAnsi="Arial" w:cs="Arial"/>
+          <w:sz w:val="20"/>
+          <w:szCs w:val="20"/>
+        </w:rPr>
+        <w:t>temporary working group examine</w:t>
+      </w:r>
+      <w:r>
+        <w:rPr>
+          <w:rFonts w:ascii="Arial" w:hAnsi="Arial" w:cs="Arial"/>
+          <w:sz w:val="20"/>
+          <w:szCs w:val="20"/>
+        </w:rPr>
+        <w:t>s</w:t>
+      </w:r>
+      <w:r>
+        <w:rPr>
+          <w:rFonts w:ascii="Arial" w:hAnsi="Arial" w:cs="Arial"/>
+          <w:sz w:val="20"/>
+          <w:szCs w:val="20"/>
+        </w:rPr>
+        <w:t xml:space="preserve"> the </w:t>
+      </w:r>
+      <w:r>
+        <w:rPr>
+          <w:rFonts w:ascii="Arial" w:hAnsi="Arial" w:cs="Arial"/>
+          <w:sz w:val="20"/>
+          <w:szCs w:val="20"/>
+        </w:rPr>
+        <w:t xml:space="preserve">CR </w:t>
+      </w:r>
+      <w:r>
+        <w:rPr>
+          <w:rFonts w:ascii="Arial" w:hAnsi="Arial" w:cs="Arial"/>
+          <w:sz w:val="20"/>
+          <w:szCs w:val="20"/>
+        </w:rPr>
+        <w:t>according to the current procedure in the temporary working groups.</w:t>
+      </w:r>
+    </w:p>
+    <w:p>
+      <w:pPr>
+        <w:pStyle w:val="ListParagraph"/>
+        <w:numPr>
+          <w:ilvl w:val="0"/>
+          <w:numId w:val="24"/>
+        </w:numPr>
+        <w:spacing w:before="60" w:after="0" w:line="240" w:lineRule="atLeast"/>
+        <w:ind w:left="425" w:hanging="425"/>
+        <w:contextualSpacing w:val="0"/>
+        <w:jc w:val="both"/>
+        <w:rPr>
+          <w:rFonts w:ascii="Arial" w:hAnsi="Arial" w:cs="Arial"/>
+          <w:sz w:val="20"/>
+          <w:szCs w:val="20"/>
+        </w:rPr>
+      </w:pPr>
+      <w:r>
+        <w:rPr>
+          <w:rFonts w:ascii="Arial" w:hAnsi="Arial" w:cs="Arial"/>
+          <w:sz w:val="20"/>
+          <w:szCs w:val="20"/>
+        </w:rPr>
+        <w:t xml:space="preserve">If other </w:t>
+      </w:r>
+      <w:r>
+        <w:rPr>
+          <w:rFonts w:ascii="Arial" w:hAnsi="Arial" w:cs="Arial"/>
+          <w:sz w:val="20"/>
+          <w:szCs w:val="20"/>
+        </w:rPr>
+        <w:t xml:space="preserve">temporary </w:t>
+      </w:r>
+      <w:r>
+        <w:rPr>
+          <w:rFonts w:ascii="Arial" w:hAnsi="Arial" w:cs="Arial"/>
+          <w:sz w:val="20"/>
+          <w:szCs w:val="20"/>
+        </w:rPr>
+        <w:t>working groups (</w:t>
+      </w:r>
+      <w:r>
+        <w:rPr>
+          <w:rFonts w:ascii="Arial" w:hAnsi="Arial" w:cs="Arial"/>
+          <w:sz w:val="20"/>
+          <w:szCs w:val="20"/>
+        </w:rPr>
+        <w:t>CESNI/TI/</w:t>
+      </w:r>
+      <w:r>
+        <w:rPr>
+          <w:rFonts w:ascii="Arial" w:hAnsi="Arial" w:cs="Arial"/>
+          <w:sz w:val="20"/>
+          <w:szCs w:val="20"/>
+        </w:rPr>
+        <w:t>NtS</w:t>
+      </w:r>
+      <w:r>
+        <w:rPr>
+          <w:rFonts w:ascii="Arial" w:hAnsi="Arial" w:cs="Arial"/>
+          <w:sz w:val="20"/>
+          <w:szCs w:val="20"/>
+        </w:rPr>
+        <w:t>,</w:t>
+      </w:r>
+      <w:r>
+        <w:rPr>
+          <w:rFonts w:ascii="Arial" w:hAnsi="Arial" w:cs="Arial"/>
+          <w:sz w:val="20"/>
+          <w:szCs w:val="20"/>
+        </w:rPr>
+        <w:t xml:space="preserve"> </w:t>
+      </w:r>
+      <w:r>
+        <w:rPr>
+          <w:rFonts w:ascii="Arial" w:hAnsi="Arial" w:cs="Arial"/>
+          <w:sz w:val="20"/>
+          <w:szCs w:val="20"/>
+        </w:rPr>
+        <w:t>CESNI/TI/</w:t>
+      </w:r>
+      <w:r>
+        <w:rPr>
+          <w:rFonts w:ascii="Arial" w:hAnsi="Arial" w:cs="Arial"/>
+          <w:sz w:val="20"/>
+          <w:szCs w:val="20"/>
+        </w:rPr>
+        <w:t xml:space="preserve">ERI, </w:t>
+      </w:r>
+      <w:r>
+        <w:rPr>
+          <w:rFonts w:ascii="Arial" w:hAnsi="Arial" w:cs="Arial"/>
+          <w:sz w:val="20"/>
+          <w:szCs w:val="20"/>
+        </w:rPr>
+        <w:t>CESNI/TI/</w:t>
+      </w:r>
+      <w:r>
+        <w:rPr>
+          <w:rFonts w:ascii="Arial" w:hAnsi="Arial" w:cs="Arial"/>
+          <w:sz w:val="20"/>
+          <w:szCs w:val="20"/>
+        </w:rPr>
+        <w:t xml:space="preserve">VTT, </w:t>
+      </w:r>
+      <w:bookmarkStart w:id="5" w:name="_Hlk35878835"/>
+      <w:r>
+        <w:rPr>
+          <w:rFonts w:ascii="Arial" w:hAnsi="Arial" w:cs="Arial"/>
+          <w:sz w:val="20"/>
+          <w:szCs w:val="20"/>
+        </w:rPr>
+        <w:t>CESNI/TI/</w:t>
+      </w:r>
+      <w:r>
+        <w:rPr>
+          <w:rFonts w:ascii="Arial" w:hAnsi="Arial" w:cs="Arial"/>
+          <w:sz w:val="20"/>
+          <w:szCs w:val="20"/>
+        </w:rPr>
+        <w:t>iE</w:t>
+      </w:r>
+      <w:r>
+        <w:rPr>
+          <w:rFonts w:ascii="Arial" w:hAnsi="Arial" w:cs="Arial"/>
+          <w:sz w:val="20"/>
+          <w:szCs w:val="20"/>
+        </w:rPr>
+        <w:t>CDIS</w:t>
+      </w:r>
+      <w:bookmarkEnd w:id="5"/>
+      <w:r>
+        <w:rPr>
+          <w:rFonts w:ascii="Arial" w:hAnsi="Arial" w:cs="Arial"/>
+          <w:sz w:val="20"/>
+          <w:szCs w:val="20"/>
+        </w:rPr>
+        <w:t xml:space="preserve">) </w:t>
+      </w:r>
+      <w:r>
+        <w:rPr>
+          <w:rFonts w:ascii="Arial" w:hAnsi="Arial" w:cs="Arial"/>
+          <w:sz w:val="20"/>
+          <w:szCs w:val="20"/>
+        </w:rPr>
+        <w:t xml:space="preserve">are likely to </w:t>
+      </w:r>
+      <w:r>
+        <w:rPr>
+          <w:rFonts w:ascii="Arial" w:hAnsi="Arial" w:cs="Arial"/>
+          <w:sz w:val="20"/>
+          <w:szCs w:val="20"/>
+        </w:rPr>
+        <w:t xml:space="preserve">be </w:t>
+      </w:r>
+      <w:r>
+        <w:rPr>
+          <w:rFonts w:ascii="Arial" w:hAnsi="Arial" w:cs="Arial"/>
+          <w:sz w:val="20"/>
+          <w:szCs w:val="20"/>
+        </w:rPr>
+        <w:t xml:space="preserve">concerned </w:t>
+      </w:r>
+      <w:r>
+        <w:rPr>
+          <w:rFonts w:ascii="Arial" w:hAnsi="Arial" w:cs="Arial"/>
+          <w:sz w:val="20"/>
+          <w:szCs w:val="20"/>
+        </w:rPr>
+        <w:t>by the</w:t>
+      </w:r>
+      <w:r>
+        <w:rPr>
+          <w:rFonts w:ascii="Arial" w:hAnsi="Arial" w:cs="Arial"/>
+          <w:sz w:val="20"/>
+          <w:szCs w:val="20"/>
+        </w:rPr>
+        <w:t xml:space="preserve"> CR</w:t>
+      </w:r>
+      <w:r>
+        <w:rPr>
+          <w:rFonts w:ascii="Arial" w:hAnsi="Arial" w:cs="Arial"/>
+          <w:sz w:val="20"/>
+          <w:szCs w:val="20"/>
+        </w:rPr>
+        <w:t xml:space="preserve"> introduced within a group, the CESNI Secretariat at the direction of the chair </w:t>
+      </w:r>
+      <w:r>
+        <w:rPr>
+          <w:rFonts w:ascii="Arial" w:hAnsi="Arial" w:cs="Arial"/>
+          <w:sz w:val="20"/>
+          <w:szCs w:val="20"/>
+        </w:rPr>
+        <w:t xml:space="preserve">of the initially concerned temporary working group </w:t>
+      </w:r>
+      <w:r>
+        <w:rPr>
+          <w:rFonts w:ascii="Arial" w:hAnsi="Arial" w:cs="Arial"/>
+          <w:sz w:val="20"/>
+          <w:szCs w:val="20"/>
+        </w:rPr>
+        <w:t xml:space="preserve">distributes the </w:t>
+      </w:r>
+      <w:r>
+        <w:rPr>
+          <w:rFonts w:ascii="Arial" w:hAnsi="Arial" w:cs="Arial"/>
+          <w:sz w:val="20"/>
+          <w:szCs w:val="20"/>
+        </w:rPr>
+        <w:t>CR</w:t>
+      </w:r>
+      <w:r>
+        <w:rPr>
+          <w:rFonts w:ascii="Arial" w:hAnsi="Arial" w:cs="Arial"/>
+          <w:sz w:val="20"/>
+          <w:szCs w:val="20"/>
+        </w:rPr>
+        <w:t xml:space="preserve"> </w:t>
+      </w:r>
+      <w:r>
+        <w:rPr>
+          <w:rFonts w:ascii="Arial" w:hAnsi="Arial" w:cs="Arial"/>
+          <w:sz w:val="20"/>
+          <w:szCs w:val="20"/>
+        </w:rPr>
+        <w:t xml:space="preserve">accordingly within </w:t>
+      </w:r>
+      <w:r>
+        <w:rPr>
+          <w:rFonts w:ascii="Arial" w:hAnsi="Arial" w:cs="Arial"/>
+          <w:sz w:val="20"/>
+          <w:szCs w:val="20"/>
+        </w:rPr>
+        <w:t>the other</w:t>
+      </w:r>
+      <w:r>
+        <w:rPr>
+          <w:rFonts w:ascii="Arial" w:hAnsi="Arial" w:cs="Arial"/>
+          <w:sz w:val="20"/>
+          <w:szCs w:val="20"/>
+        </w:rPr>
+        <w:t xml:space="preserve"> </w:t>
+      </w:r>
+      <w:r>
+        <w:rPr>
+          <w:rFonts w:ascii="Arial" w:hAnsi="Arial" w:cs="Arial"/>
+          <w:sz w:val="20"/>
+          <w:szCs w:val="20"/>
+        </w:rPr>
+        <w:t>groups.</w:t>
+      </w:r>
+    </w:p>
+    <w:p>
+      <w:pPr>
+        <w:spacing w:after="0" w:line="240" w:lineRule="atLeast"/>
+        <w:jc w:val="both"/>
+        <w:rPr>
+          <w:rFonts w:ascii="Arial" w:eastAsia="Calibri" w:hAnsi="Arial" w:cs="Arial"/>
+          <w:b/>
+          <w:bCs/>
+          <w:sz w:val="20"/>
+          <w:szCs w:val="20"/>
+          <w:lang w:val="en-US"/>
+        </w:rPr>
+      </w:pPr>
+    </w:p>
+    <w:p>
+      <w:pPr>
+        <w:spacing w:after="0" w:line="240" w:lineRule="atLeast"/>
+        <w:jc w:val="both"/>
+        <w:rPr>
+          <w:rFonts w:ascii="Arial" w:eastAsia="Calibri" w:hAnsi="Arial" w:cs="Arial"/>
+          <w:b/>
+          <w:bCs/>
+          <w:sz w:val="20"/>
+          <w:szCs w:val="20"/>
+          <w:lang w:val="en-US"/>
+        </w:rPr>
+      </w:pPr>
+      <w:r>
+        <w:rPr>
+          <w:rFonts w:ascii="Arial" w:eastAsia="Calibri" w:hAnsi="Arial" w:cs="Arial"/>
+          <w:b/>
+          <w:bCs/>
+          <w:sz w:val="20"/>
+          <w:szCs w:val="20"/>
+          <w:lang w:val="en-US"/>
+        </w:rPr>
+        <w:t xml:space="preserve">For the </w:t>
+      </w:r>
+      <w:r>
+        <w:rPr>
+          <w:rFonts w:ascii="Arial" w:eastAsia="Calibri" w:hAnsi="Arial" w:cs="Arial"/>
+          <w:b/>
+          <w:bCs/>
+          <w:sz w:val="20"/>
+          <w:szCs w:val="20"/>
+          <w:lang w:val="en-US"/>
+        </w:rPr>
+        <w:t xml:space="preserve">Product Specifications for </w:t>
+      </w:r>
+      <w:r>
+        <w:rPr>
+          <w:rFonts w:ascii="Arial" w:eastAsia="Calibri" w:hAnsi="Arial" w:cs="Arial"/>
+          <w:b/>
+          <w:bCs/>
+          <w:sz w:val="20"/>
+          <w:szCs w:val="20"/>
+          <w:lang w:val="en-US"/>
+        </w:rPr>
+        <w:t xml:space="preserve">Inland </w:t>
+      </w:r>
+      <w:r>
+        <w:rPr>
+          <w:rFonts w:ascii="Arial" w:eastAsia="Calibri" w:hAnsi="Arial" w:cs="Arial"/>
+          <w:b/>
+          <w:bCs/>
+          <w:sz w:val="20"/>
+          <w:szCs w:val="20"/>
+          <w:lang w:val="en-US"/>
+        </w:rPr>
+        <w:t>ENCs and bathymetric Inland ENCs</w:t>
+      </w:r>
+      <w:r>
+        <w:rPr>
+          <w:rFonts w:ascii="Arial" w:eastAsia="Calibri" w:hAnsi="Arial" w:cs="Arial"/>
+          <w:b/>
+          <w:bCs/>
+          <w:sz w:val="20"/>
+          <w:szCs w:val="20"/>
+          <w:lang w:val="en-US"/>
+        </w:rPr>
+        <w:t xml:space="preserve"> (including</w:t>
+      </w:r>
+      <w:r>
+        <w:rPr>
+          <w:rFonts w:ascii="Arial" w:eastAsia="Calibri" w:hAnsi="Arial" w:cs="Arial"/>
+          <w:b/>
+          <w:bCs/>
+          <w:sz w:val="20"/>
+          <w:szCs w:val="20"/>
+          <w:lang w:val="en-US"/>
+        </w:rPr>
+        <w:t xml:space="preserve"> the </w:t>
+      </w:r>
+      <w:r>
+        <w:rPr>
+          <w:rFonts w:ascii="Arial" w:eastAsia="Calibri" w:hAnsi="Arial" w:cs="Arial"/>
+          <w:b/>
+          <w:bCs/>
+          <w:sz w:val="20"/>
+          <w:szCs w:val="20"/>
+          <w:lang w:val="en-US"/>
+        </w:rPr>
+        <w:t>Feature Catalogue, Encoding Guide, Presentation Library respectively Portrayal Catalogue</w:t>
+      </w:r>
+      <w:r>
+        <w:rPr>
+          <w:rFonts w:ascii="Arial" w:eastAsia="Calibri" w:hAnsi="Arial" w:cs="Arial"/>
+          <w:b/>
+          <w:bCs/>
+          <w:sz w:val="20"/>
+          <w:szCs w:val="20"/>
+          <w:lang w:val="en-US"/>
+        </w:rPr>
+        <w:t>)</w:t>
+      </w:r>
+    </w:p>
+    <w:p>
+      <w:pPr>
+        <w:pStyle w:val="ListParagraph"/>
+        <w:numPr>
+          <w:ilvl w:val="0"/>
+          <w:numId w:val="30"/>
+        </w:numPr>
+        <w:spacing w:before="60" w:after="0" w:line="240" w:lineRule="atLeast"/>
+        <w:ind w:left="425" w:hanging="425"/>
+        <w:contextualSpacing w:val="0"/>
+        <w:jc w:val="both"/>
+        <w:rPr>
+          <w:rFonts w:ascii="Arial" w:hAnsi="Arial" w:cs="Arial"/>
+          <w:sz w:val="20"/>
+          <w:szCs w:val="20"/>
+        </w:rPr>
+      </w:pPr>
+      <w:r>
+        <w:rPr>
+          <w:rFonts w:ascii="Arial" w:hAnsi="Arial" w:cs="Arial"/>
+          <w:sz w:val="20"/>
+          <w:szCs w:val="20"/>
+        </w:rPr>
+        <w:t xml:space="preserve">National experts (from CESNI </w:t>
+      </w:r>
+      <w:r>
+        <w:rPr>
+          <w:rFonts w:ascii="Arial" w:hAnsi="Arial" w:cs="Arial"/>
+          <w:sz w:val="20"/>
+          <w:szCs w:val="20"/>
+        </w:rPr>
+        <w:t>M</w:t>
+      </w:r>
+      <w:r>
+        <w:rPr>
+          <w:rFonts w:ascii="Arial" w:hAnsi="Arial" w:cs="Arial"/>
+          <w:sz w:val="20"/>
+          <w:szCs w:val="20"/>
+        </w:rPr>
+        <w:t xml:space="preserve">ember </w:t>
+      </w:r>
+      <w:r>
+        <w:rPr>
+          <w:rFonts w:ascii="Arial" w:hAnsi="Arial" w:cs="Arial"/>
+          <w:sz w:val="20"/>
+          <w:szCs w:val="20"/>
+        </w:rPr>
+        <w:t>S</w:t>
+      </w:r>
+      <w:r>
+        <w:rPr>
+          <w:rFonts w:ascii="Arial" w:hAnsi="Arial" w:cs="Arial"/>
+          <w:sz w:val="20"/>
+          <w:szCs w:val="20"/>
+        </w:rPr>
+        <w:t xml:space="preserve">tates or else) send a </w:t>
+      </w:r>
+      <w:r>
+        <w:rPr>
+          <w:rFonts w:ascii="Arial" w:hAnsi="Arial" w:cs="Arial"/>
+          <w:sz w:val="20"/>
+          <w:szCs w:val="20"/>
+        </w:rPr>
+        <w:t xml:space="preserve">CR </w:t>
+      </w:r>
+      <w:r>
+        <w:rPr>
+          <w:rFonts w:ascii="Arial" w:hAnsi="Arial" w:cs="Arial"/>
+          <w:sz w:val="20"/>
+          <w:szCs w:val="20"/>
+        </w:rPr>
+        <w:t xml:space="preserve">through the </w:t>
+      </w:r>
+      <w:r>
+        <w:rPr>
+          <w:rFonts w:ascii="Arial" w:hAnsi="Arial" w:cs="Arial"/>
+          <w:sz w:val="20"/>
+          <w:szCs w:val="20"/>
+        </w:rPr>
+        <w:t>Inland ECDIS Harmonisation Group</w:t>
+      </w:r>
+      <w:r>
+        <w:rPr>
+          <w:rFonts w:ascii="Arial" w:hAnsi="Arial" w:cs="Arial"/>
+          <w:sz w:val="20"/>
+          <w:szCs w:val="20"/>
+        </w:rPr>
+        <w:t xml:space="preserve"> Portal</w:t>
+      </w:r>
+      <w:r>
+        <w:rPr>
+          <w:rFonts w:ascii="Arial" w:hAnsi="Arial" w:cs="Arial"/>
+          <w:sz w:val="20"/>
+          <w:szCs w:val="20"/>
+        </w:rPr>
+        <w:t xml:space="preserve">. The </w:t>
+      </w:r>
+      <w:r>
+        <w:rPr>
+          <w:rFonts w:ascii="Arial" w:hAnsi="Arial" w:cs="Arial"/>
+          <w:sz w:val="20"/>
+          <w:szCs w:val="20"/>
+        </w:rPr>
+        <w:t>c</w:t>
+      </w:r>
+      <w:r>
+        <w:rPr>
+          <w:rFonts w:ascii="Arial" w:hAnsi="Arial" w:cs="Arial"/>
+          <w:sz w:val="20"/>
+          <w:szCs w:val="20"/>
+        </w:rPr>
+        <w:t xml:space="preserve">hange request form is available on </w:t>
+      </w:r>
+      <w:hyperlink r:id="rId10" w:history="1">
+        <w:r>
+          <w:rPr>
+            <w:rFonts w:ascii="Arial" w:hAnsi="Arial" w:cs="Arial"/>
+            <w:sz w:val="20"/>
+            <w:szCs w:val="20"/>
+          </w:rPr>
+          <w:t>https://ienc.gitbook.io/ienc/change-requests</w:t>
+        </w:r>
+      </w:hyperlink>
+      <w:r>
+        <w:rPr>
+          <w:rFonts w:ascii="Arial" w:hAnsi="Arial" w:cs="Arial"/>
+          <w:sz w:val="20"/>
+          <w:szCs w:val="20"/>
+        </w:rPr>
+        <w:t xml:space="preserve">, </w:t>
+      </w:r>
+      <w:r>
+        <w:rPr>
+          <w:rFonts w:ascii="Arial" w:hAnsi="Arial" w:cs="Arial"/>
+          <w:sz w:val="20"/>
+          <w:szCs w:val="20"/>
+        </w:rPr>
+        <w:t xml:space="preserve">the </w:t>
+      </w:r>
+      <w:r>
+        <w:rPr>
+          <w:rFonts w:ascii="Arial" w:hAnsi="Arial" w:cs="Arial"/>
+          <w:sz w:val="20"/>
+          <w:szCs w:val="20"/>
+        </w:rPr>
+        <w:t>Open ECDIS Forum</w:t>
+      </w:r>
+      <w:r>
+        <w:rPr>
+          <w:rFonts w:ascii="Arial" w:hAnsi="Arial" w:cs="Arial"/>
+          <w:sz w:val="20"/>
+          <w:szCs w:val="20"/>
+        </w:rPr>
+        <w:t xml:space="preserve"> on </w:t>
+      </w:r>
+      <w:hyperlink r:id="rId11" w:history="1">
+        <w:r>
+          <w:rPr>
+            <w:rFonts w:ascii="Arial" w:hAnsi="Arial" w:cs="Arial"/>
+            <w:sz w:val="20"/>
+            <w:szCs w:val="20"/>
+          </w:rPr>
+          <w:t>https://iehg.centralus.cloudapp.azure.com/login</w:t>
+        </w:r>
+      </w:hyperlink>
+      <w:r>
+        <w:rPr>
+          <w:rFonts w:ascii="Arial" w:hAnsi="Arial" w:cs="Arial"/>
+          <w:sz w:val="20"/>
+          <w:szCs w:val="20"/>
+        </w:rPr>
+        <w:t>.</w:t>
+      </w:r>
+    </w:p>
+    <w:p>
+      <w:pPr>
+        <w:pStyle w:val="ListParagraph"/>
+        <w:numPr>
+          <w:ilvl w:val="0"/>
+          <w:numId w:val="30"/>
+        </w:numPr>
+        <w:spacing w:before="60" w:after="0" w:line="240" w:lineRule="atLeast"/>
+        <w:ind w:left="425" w:hanging="425"/>
+        <w:contextualSpacing w:val="0"/>
+        <w:jc w:val="both"/>
+        <w:rPr>
+          <w:rFonts w:ascii="Arial" w:hAnsi="Arial" w:cs="Arial"/>
+          <w:sz w:val="20"/>
+          <w:szCs w:val="20"/>
+        </w:rPr>
+      </w:pPr>
+      <w:r>
+        <w:rPr>
+          <w:rFonts w:ascii="Arial" w:hAnsi="Arial" w:cs="Arial"/>
+          <w:sz w:val="20"/>
+          <w:szCs w:val="20"/>
+        </w:rPr>
+        <w:t xml:space="preserve">The </w:t>
+      </w:r>
+      <w:r>
+        <w:rPr>
+          <w:rFonts w:ascii="Arial" w:hAnsi="Arial" w:cs="Arial"/>
+          <w:sz w:val="20"/>
+          <w:szCs w:val="20"/>
+        </w:rPr>
+        <w:t xml:space="preserve">Chair </w:t>
+      </w:r>
+      <w:r>
+        <w:rPr>
+          <w:rFonts w:ascii="Arial" w:hAnsi="Arial" w:cs="Arial"/>
+          <w:sz w:val="20"/>
+          <w:szCs w:val="20"/>
+        </w:rPr>
+        <w:t xml:space="preserve">of </w:t>
+      </w:r>
+      <w:r>
+        <w:rPr>
+          <w:rFonts w:ascii="Arial" w:hAnsi="Arial" w:cs="Arial"/>
+          <w:sz w:val="20"/>
+          <w:szCs w:val="20"/>
+        </w:rPr>
+        <w:t>CESNI/TI/</w:t>
+      </w:r>
+      <w:r>
+        <w:rPr>
+          <w:rFonts w:ascii="Arial" w:hAnsi="Arial" w:cs="Arial"/>
+          <w:sz w:val="20"/>
+          <w:szCs w:val="20"/>
+        </w:rPr>
+        <w:t>i</w:t>
+      </w:r>
+      <w:r>
+        <w:rPr>
+          <w:rFonts w:ascii="Arial" w:hAnsi="Arial" w:cs="Arial"/>
+          <w:sz w:val="20"/>
+          <w:szCs w:val="20"/>
+        </w:rPr>
+        <w:t xml:space="preserve">ECDIS transmits </w:t>
+      </w:r>
+      <w:r>
+        <w:rPr>
+          <w:rFonts w:ascii="Arial" w:hAnsi="Arial" w:cs="Arial"/>
+          <w:sz w:val="20"/>
+          <w:szCs w:val="20"/>
+        </w:rPr>
+        <w:t xml:space="preserve">the </w:t>
+      </w:r>
+      <w:r>
+        <w:rPr>
+          <w:rFonts w:ascii="Arial" w:hAnsi="Arial" w:cs="Arial"/>
+          <w:sz w:val="20"/>
+          <w:szCs w:val="20"/>
+        </w:rPr>
+        <w:t>CR</w:t>
+      </w:r>
+      <w:r>
+        <w:rPr>
+          <w:rFonts w:ascii="Arial" w:hAnsi="Arial" w:cs="Arial"/>
+          <w:sz w:val="20"/>
+          <w:szCs w:val="20"/>
+        </w:rPr>
+        <w:t xml:space="preserve"> to the CESNI Secretariat </w:t>
+      </w:r>
+      <w:r>
+        <w:rPr>
+          <w:rFonts w:ascii="Arial" w:hAnsi="Arial" w:cs="Arial"/>
+          <w:sz w:val="20"/>
+          <w:szCs w:val="20"/>
+        </w:rPr>
+        <w:t>if</w:t>
+      </w:r>
+      <w:r>
+        <w:rPr>
+          <w:rFonts w:ascii="Arial" w:hAnsi="Arial" w:cs="Arial"/>
+          <w:sz w:val="20"/>
+          <w:szCs w:val="20"/>
+        </w:rPr>
+        <w:t xml:space="preserve"> the CR</w:t>
+      </w:r>
+      <w:r>
+        <w:rPr>
+          <w:rFonts w:ascii="Arial" w:hAnsi="Arial" w:cs="Arial"/>
+          <w:sz w:val="20"/>
+          <w:szCs w:val="20"/>
+        </w:rPr>
+        <w:t xml:space="preserve"> is relevant for Europe</w:t>
+      </w:r>
+      <w:r>
+        <w:rPr>
+          <w:rFonts w:ascii="Arial" w:hAnsi="Arial" w:cs="Arial"/>
+          <w:sz w:val="20"/>
+          <w:szCs w:val="20"/>
+        </w:rPr>
+        <w:t xml:space="preserve"> </w:t>
+      </w:r>
+      <w:proofErr w:type="gramStart"/>
+      <w:r>
+        <w:rPr>
+          <w:rFonts w:ascii="Arial" w:hAnsi="Arial" w:cs="Arial"/>
+          <w:sz w:val="20"/>
+          <w:szCs w:val="20"/>
+        </w:rPr>
+        <w:t>in particular for</w:t>
+      </w:r>
+      <w:proofErr w:type="gramEnd"/>
+      <w:r>
+        <w:rPr>
+          <w:rFonts w:ascii="Arial" w:hAnsi="Arial" w:cs="Arial"/>
+          <w:sz w:val="20"/>
+          <w:szCs w:val="20"/>
+        </w:rPr>
+        <w:t xml:space="preserve"> the Inland ECDIS Standard (or Inland ECDIS </w:t>
+      </w:r>
+      <w:r>
+        <w:rPr>
+          <w:rFonts w:ascii="Arial" w:hAnsi="Arial" w:cs="Arial"/>
+          <w:sz w:val="20"/>
+          <w:szCs w:val="20"/>
+        </w:rPr>
+        <w:t>T</w:t>
+      </w:r>
+      <w:r>
+        <w:rPr>
+          <w:rFonts w:ascii="Arial" w:hAnsi="Arial" w:cs="Arial"/>
+          <w:sz w:val="20"/>
+          <w:szCs w:val="20"/>
+        </w:rPr>
+        <w:t>est Standard)</w:t>
+      </w:r>
+      <w:r>
+        <w:rPr>
+          <w:rFonts w:ascii="Arial" w:hAnsi="Arial" w:cs="Arial"/>
+          <w:sz w:val="20"/>
+          <w:szCs w:val="20"/>
+        </w:rPr>
+        <w:t>.</w:t>
+      </w:r>
+    </w:p>
+    <w:p>
+      <w:pPr>
+        <w:pStyle w:val="ListParagraph"/>
+        <w:numPr>
+          <w:ilvl w:val="0"/>
+          <w:numId w:val="30"/>
+        </w:numPr>
+        <w:spacing w:before="60" w:after="0" w:line="240" w:lineRule="atLeast"/>
+        <w:ind w:left="425" w:hanging="425"/>
+        <w:contextualSpacing w:val="0"/>
+        <w:jc w:val="both"/>
+        <w:rPr>
+          <w:rFonts w:ascii="Arial" w:hAnsi="Arial" w:cs="Arial"/>
+          <w:sz w:val="20"/>
+          <w:szCs w:val="20"/>
+        </w:rPr>
+      </w:pPr>
+      <w:r>
+        <w:rPr>
+          <w:rFonts w:ascii="Arial" w:hAnsi="Arial" w:cs="Arial"/>
+          <w:sz w:val="20"/>
+          <w:szCs w:val="20"/>
+        </w:rPr>
+        <w:t>The CESNI Secretariat r</w:t>
+      </w:r>
+      <w:r>
+        <w:rPr>
+          <w:rFonts w:ascii="Arial" w:hAnsi="Arial" w:cs="Arial"/>
+          <w:sz w:val="20"/>
+          <w:szCs w:val="20"/>
+        </w:rPr>
+        <w:t>egist</w:t>
+      </w:r>
+      <w:r>
+        <w:rPr>
+          <w:rFonts w:ascii="Arial" w:hAnsi="Arial" w:cs="Arial"/>
+          <w:sz w:val="20"/>
+          <w:szCs w:val="20"/>
+        </w:rPr>
+        <w:t>ers</w:t>
+      </w:r>
+      <w:r>
+        <w:rPr>
+          <w:rFonts w:ascii="Arial" w:hAnsi="Arial" w:cs="Arial"/>
+          <w:sz w:val="20"/>
+          <w:szCs w:val="20"/>
+        </w:rPr>
+        <w:t xml:space="preserve"> </w:t>
+      </w:r>
+      <w:r>
+        <w:rPr>
+          <w:rFonts w:ascii="Arial" w:hAnsi="Arial" w:cs="Arial"/>
+          <w:sz w:val="20"/>
+          <w:szCs w:val="20"/>
+        </w:rPr>
+        <w:t xml:space="preserve">the </w:t>
+      </w:r>
+      <w:r>
+        <w:rPr>
+          <w:rFonts w:ascii="Arial" w:hAnsi="Arial" w:cs="Arial"/>
+          <w:sz w:val="20"/>
+          <w:szCs w:val="20"/>
+        </w:rPr>
+        <w:t>CR</w:t>
+      </w:r>
+      <w:r>
+        <w:rPr>
+          <w:rFonts w:ascii="Arial" w:hAnsi="Arial" w:cs="Arial"/>
+          <w:sz w:val="20"/>
+          <w:szCs w:val="20"/>
+        </w:rPr>
+        <w:t xml:space="preserve"> </w:t>
+      </w:r>
+      <w:r>
+        <w:rPr>
+          <w:rFonts w:ascii="Arial" w:hAnsi="Arial" w:cs="Arial"/>
+          <w:sz w:val="20"/>
+          <w:szCs w:val="20"/>
+        </w:rPr>
+        <w:t xml:space="preserve">and assigns </w:t>
+      </w:r>
+      <w:r>
+        <w:rPr>
+          <w:rFonts w:ascii="Arial" w:hAnsi="Arial" w:cs="Arial"/>
+          <w:sz w:val="20"/>
+          <w:szCs w:val="20"/>
+        </w:rPr>
+        <w:t xml:space="preserve">a second </w:t>
+      </w:r>
+      <w:r>
+        <w:rPr>
+          <w:rFonts w:ascii="Arial" w:hAnsi="Arial" w:cs="Arial"/>
+          <w:sz w:val="20"/>
+          <w:szCs w:val="20"/>
+        </w:rPr>
+        <w:t>code</w:t>
+      </w:r>
+      <w:r>
+        <w:rPr>
+          <w:rFonts w:ascii="Arial" w:hAnsi="Arial" w:cs="Arial"/>
+          <w:sz w:val="20"/>
+          <w:szCs w:val="20"/>
+        </w:rPr>
+        <w:t xml:space="preserve"> specific to Europe</w:t>
+      </w:r>
+      <w:r>
+        <w:rPr>
+          <w:rFonts w:ascii="Arial" w:hAnsi="Arial" w:cs="Arial"/>
+          <w:sz w:val="20"/>
+          <w:szCs w:val="20"/>
+        </w:rPr>
+        <w:t xml:space="preserve"> as follows</w:t>
+      </w:r>
+      <w:r>
+        <w:rPr>
+          <w:rFonts w:ascii="Arial" w:hAnsi="Arial" w:cs="Arial"/>
+          <w:sz w:val="20"/>
+          <w:szCs w:val="20"/>
+        </w:rPr>
+        <w:t>:</w:t>
+      </w:r>
+      <w:r>
+        <w:rPr>
+          <w:rFonts w:ascii="Arial" w:hAnsi="Arial" w:cs="Arial"/>
+          <w:sz w:val="20"/>
+          <w:szCs w:val="20"/>
+        </w:rPr>
+        <w:t xml:space="preserve"> cesniti_iecdis_20_</w:t>
+      </w:r>
+      <w:r>
+        <w:rPr>
+          <w:rFonts w:ascii="Arial" w:hAnsi="Arial" w:cs="Arial"/>
+          <w:sz w:val="20"/>
+          <w:szCs w:val="20"/>
+        </w:rPr>
+        <w:t>CR</w:t>
+      </w:r>
+      <w:r>
+        <w:rPr>
+          <w:rFonts w:ascii="Arial" w:hAnsi="Arial" w:cs="Arial"/>
+          <w:sz w:val="20"/>
+          <w:szCs w:val="20"/>
+        </w:rPr>
+        <w:t>01_</w:t>
+      </w:r>
+      <w:r>
+        <w:rPr>
+          <w:rFonts w:ascii="Arial" w:hAnsi="Arial" w:cs="Arial"/>
+          <w:sz w:val="20"/>
+          <w:szCs w:val="20"/>
+        </w:rPr>
+        <w:t>V0</w:t>
+      </w:r>
+      <w:r>
+        <w:rPr>
+          <w:rFonts w:ascii="Arial" w:hAnsi="Arial" w:cs="Arial"/>
+          <w:sz w:val="20"/>
+          <w:szCs w:val="20"/>
+        </w:rPr>
+        <w:t>.docx</w:t>
+      </w:r>
+      <w:r>
+        <w:rPr>
+          <w:rFonts w:ascii="Arial" w:hAnsi="Arial" w:cs="Arial"/>
+          <w:sz w:val="20"/>
+          <w:szCs w:val="20"/>
+        </w:rPr>
+        <w:t xml:space="preserve">. </w:t>
+      </w:r>
+    </w:p>
+    <w:p>
+      <w:pPr>
+        <w:pStyle w:val="ListParagraph"/>
+        <w:numPr>
+          <w:ilvl w:val="0"/>
+          <w:numId w:val="30"/>
+        </w:numPr>
+        <w:spacing w:before="60" w:after="0" w:line="240" w:lineRule="atLeast"/>
+        <w:ind w:left="425" w:hanging="425"/>
+        <w:contextualSpacing w:val="0"/>
+        <w:jc w:val="both"/>
+        <w:rPr>
+          <w:rFonts w:ascii="Arial" w:hAnsi="Arial" w:cs="Arial"/>
+          <w:sz w:val="20"/>
+          <w:szCs w:val="20"/>
+        </w:rPr>
+      </w:pPr>
+      <w:r>
+        <w:rPr>
+          <w:rFonts w:ascii="Arial" w:hAnsi="Arial" w:cs="Arial"/>
+          <w:sz w:val="20"/>
+          <w:szCs w:val="20"/>
+        </w:rPr>
+        <w:t xml:space="preserve">The CESNI Secretariat fills in a table with all </w:t>
+      </w:r>
+      <w:r>
+        <w:rPr>
+          <w:rFonts w:ascii="Arial" w:hAnsi="Arial" w:cs="Arial"/>
+          <w:sz w:val="20"/>
+          <w:szCs w:val="20"/>
+        </w:rPr>
+        <w:t>CR</w:t>
+      </w:r>
+      <w:r>
+        <w:rPr>
+          <w:rFonts w:ascii="Arial" w:hAnsi="Arial" w:cs="Arial"/>
+          <w:sz w:val="20"/>
+          <w:szCs w:val="20"/>
+        </w:rPr>
+        <w:t>s</w:t>
+      </w:r>
+      <w:r>
+        <w:rPr>
+          <w:rFonts w:ascii="Arial" w:hAnsi="Arial" w:cs="Arial"/>
+          <w:sz w:val="20"/>
+          <w:szCs w:val="20"/>
+        </w:rPr>
+        <w:t xml:space="preserve"> relevant for Europe</w:t>
+      </w:r>
+      <w:r>
+        <w:rPr>
+          <w:rFonts w:ascii="Arial" w:hAnsi="Arial" w:cs="Arial"/>
+          <w:sz w:val="20"/>
+          <w:szCs w:val="20"/>
+        </w:rPr>
+        <w:t xml:space="preserve"> (with the double numbering CESNI / international). The CESNI Secretariat</w:t>
+      </w:r>
+      <w:r>
+        <w:rPr>
+          <w:rFonts w:ascii="Arial" w:hAnsi="Arial" w:cs="Arial"/>
+          <w:sz w:val="20"/>
+          <w:szCs w:val="20"/>
+        </w:rPr>
+        <w:t xml:space="preserve"> </w:t>
+      </w:r>
+      <w:r>
+        <w:rPr>
+          <w:rFonts w:ascii="Arial" w:hAnsi="Arial" w:cs="Arial"/>
+          <w:sz w:val="20"/>
+          <w:szCs w:val="20"/>
+        </w:rPr>
+        <w:t xml:space="preserve">disseminates </w:t>
+      </w:r>
+      <w:r>
+        <w:rPr>
+          <w:rFonts w:ascii="Arial" w:hAnsi="Arial" w:cs="Arial"/>
+          <w:sz w:val="20"/>
+          <w:szCs w:val="20"/>
+        </w:rPr>
+        <w:t>this table</w:t>
+      </w:r>
+      <w:r>
+        <w:rPr>
+          <w:rFonts w:ascii="Arial" w:hAnsi="Arial" w:cs="Arial"/>
+          <w:sz w:val="20"/>
+          <w:szCs w:val="20"/>
+        </w:rPr>
+        <w:t xml:space="preserve"> to CESNI/TI/</w:t>
+      </w:r>
+      <w:r>
+        <w:rPr>
+          <w:rFonts w:ascii="Arial" w:hAnsi="Arial" w:cs="Arial"/>
+          <w:sz w:val="20"/>
+          <w:szCs w:val="20"/>
+        </w:rPr>
+        <w:t>i</w:t>
+      </w:r>
+      <w:r>
+        <w:rPr>
+          <w:rFonts w:ascii="Arial" w:hAnsi="Arial" w:cs="Arial"/>
+          <w:sz w:val="20"/>
+          <w:szCs w:val="20"/>
+        </w:rPr>
+        <w:t>ECDIS</w:t>
+      </w:r>
+      <w:r>
+        <w:rPr>
+          <w:rFonts w:ascii="Arial" w:hAnsi="Arial" w:cs="Arial"/>
+          <w:sz w:val="20"/>
+          <w:szCs w:val="20"/>
+        </w:rPr>
+        <w:t xml:space="preserve"> </w:t>
+      </w:r>
+      <w:proofErr w:type="gramStart"/>
+      <w:r>
+        <w:rPr>
+          <w:rFonts w:ascii="Arial" w:hAnsi="Arial" w:cs="Arial"/>
+          <w:sz w:val="20"/>
+          <w:szCs w:val="20"/>
+        </w:rPr>
+        <w:t>in orde</w:t>
+      </w:r>
+      <w:r>
+        <w:rPr>
+          <w:rFonts w:ascii="Arial" w:hAnsi="Arial" w:cs="Arial"/>
+          <w:sz w:val="20"/>
+          <w:szCs w:val="20"/>
+        </w:rPr>
+        <w:t>r</w:t>
+      </w:r>
+      <w:r>
+        <w:rPr>
+          <w:rFonts w:ascii="Arial" w:hAnsi="Arial" w:cs="Arial"/>
+          <w:sz w:val="20"/>
+          <w:szCs w:val="20"/>
+        </w:rPr>
+        <w:t xml:space="preserve"> to</w:t>
+      </w:r>
+      <w:proofErr w:type="gramEnd"/>
+      <w:r>
+        <w:rPr>
+          <w:rFonts w:ascii="Arial" w:hAnsi="Arial" w:cs="Arial"/>
+          <w:sz w:val="20"/>
+          <w:szCs w:val="20"/>
+        </w:rPr>
+        <w:t xml:space="preserve"> ensure transparency</w:t>
+      </w:r>
+      <w:r>
+        <w:rPr>
+          <w:rFonts w:ascii="Arial" w:hAnsi="Arial" w:cs="Arial"/>
+          <w:sz w:val="20"/>
+          <w:szCs w:val="20"/>
+        </w:rPr>
+        <w:t>.</w:t>
+      </w:r>
+    </w:p>
+    <w:p>
+      <w:pPr>
+        <w:pStyle w:val="ListParagraph"/>
+        <w:numPr>
+          <w:ilvl w:val="0"/>
+          <w:numId w:val="30"/>
+        </w:numPr>
+        <w:spacing w:before="60" w:after="0" w:line="240" w:lineRule="atLeast"/>
+        <w:ind w:left="425" w:hanging="425"/>
+        <w:contextualSpacing w:val="0"/>
+        <w:jc w:val="both"/>
+        <w:rPr>
+          <w:rFonts w:ascii="Arial" w:hAnsi="Arial" w:cs="Arial"/>
+          <w:sz w:val="20"/>
+          <w:szCs w:val="20"/>
+        </w:rPr>
+      </w:pPr>
+      <w:r>
+        <w:rPr>
+          <w:rFonts w:ascii="Arial" w:hAnsi="Arial" w:cs="Arial"/>
+          <w:sz w:val="20"/>
+          <w:szCs w:val="20"/>
+        </w:rPr>
+        <w:t>CRs are distributed in English only.</w:t>
+      </w:r>
+    </w:p>
+    <w:p>
+      <w:pPr>
+        <w:pStyle w:val="ListParagraph"/>
+        <w:numPr>
+          <w:ilvl w:val="0"/>
+          <w:numId w:val="30"/>
+        </w:numPr>
+        <w:spacing w:before="60" w:after="0" w:line="240" w:lineRule="atLeast"/>
+        <w:ind w:left="425" w:hanging="425"/>
+        <w:contextualSpacing w:val="0"/>
+        <w:jc w:val="both"/>
+        <w:rPr>
+          <w:rFonts w:ascii="Arial" w:hAnsi="Arial" w:cs="Arial"/>
+          <w:sz w:val="20"/>
+          <w:szCs w:val="20"/>
+        </w:rPr>
+      </w:pPr>
+      <w:r>
+        <w:rPr>
+          <w:rFonts w:ascii="Arial" w:hAnsi="Arial" w:cs="Arial"/>
+          <w:sz w:val="20"/>
+          <w:szCs w:val="20"/>
+        </w:rPr>
+        <w:t>If other working groups (</w:t>
+      </w:r>
+      <w:r>
+        <w:rPr>
+          <w:rFonts w:ascii="Arial" w:hAnsi="Arial" w:cs="Arial"/>
+          <w:sz w:val="20"/>
+          <w:szCs w:val="20"/>
+        </w:rPr>
+        <w:t>CESNI/TI/</w:t>
+      </w:r>
+      <w:r>
+        <w:rPr>
+          <w:rFonts w:ascii="Arial" w:hAnsi="Arial" w:cs="Arial"/>
+          <w:sz w:val="20"/>
+          <w:szCs w:val="20"/>
+        </w:rPr>
+        <w:t xml:space="preserve">NtS, </w:t>
+      </w:r>
+      <w:r>
+        <w:rPr>
+          <w:rFonts w:ascii="Arial" w:hAnsi="Arial" w:cs="Arial"/>
+          <w:sz w:val="20"/>
+          <w:szCs w:val="20"/>
+        </w:rPr>
+        <w:t>CESNI/TI/</w:t>
+      </w:r>
+      <w:r>
+        <w:rPr>
+          <w:rFonts w:ascii="Arial" w:hAnsi="Arial" w:cs="Arial"/>
+          <w:sz w:val="20"/>
+          <w:szCs w:val="20"/>
+        </w:rPr>
+        <w:t xml:space="preserve">ERI, </w:t>
+      </w:r>
+      <w:r>
+        <w:rPr>
+          <w:rFonts w:ascii="Arial" w:hAnsi="Arial" w:cs="Arial"/>
+          <w:sz w:val="20"/>
+          <w:szCs w:val="20"/>
+        </w:rPr>
+        <w:t>CESNI/TI/</w:t>
+      </w:r>
+      <w:r>
+        <w:rPr>
+          <w:rFonts w:ascii="Arial" w:hAnsi="Arial" w:cs="Arial"/>
+          <w:sz w:val="20"/>
+          <w:szCs w:val="20"/>
+        </w:rPr>
+        <w:t xml:space="preserve">VTT) </w:t>
+      </w:r>
+      <w:r>
+        <w:rPr>
+          <w:rFonts w:ascii="Arial" w:hAnsi="Arial" w:cs="Arial"/>
+          <w:sz w:val="20"/>
+          <w:szCs w:val="20"/>
+        </w:rPr>
+        <w:t xml:space="preserve">are likely to be concerned </w:t>
+      </w:r>
+      <w:r>
+        <w:rPr>
+          <w:rFonts w:ascii="Arial" w:hAnsi="Arial" w:cs="Arial"/>
+          <w:sz w:val="20"/>
+          <w:szCs w:val="20"/>
+        </w:rPr>
+        <w:t xml:space="preserve">by the </w:t>
+      </w:r>
+      <w:r>
+        <w:rPr>
+          <w:rFonts w:ascii="Arial" w:hAnsi="Arial" w:cs="Arial"/>
+          <w:sz w:val="20"/>
+          <w:szCs w:val="20"/>
+        </w:rPr>
+        <w:t>CR</w:t>
+      </w:r>
+      <w:r>
+        <w:rPr>
+          <w:rFonts w:ascii="Arial" w:hAnsi="Arial" w:cs="Arial"/>
+          <w:sz w:val="20"/>
+          <w:szCs w:val="20"/>
+        </w:rPr>
+        <w:t xml:space="preserve">, the </w:t>
+      </w:r>
+      <w:r>
+        <w:rPr>
+          <w:rFonts w:ascii="Arial" w:hAnsi="Arial" w:cs="Arial"/>
+          <w:sz w:val="20"/>
+          <w:szCs w:val="20"/>
+        </w:rPr>
+        <w:t xml:space="preserve">CESNI </w:t>
+      </w:r>
+      <w:r>
+        <w:rPr>
+          <w:rFonts w:ascii="Arial" w:hAnsi="Arial" w:cs="Arial"/>
+          <w:sz w:val="20"/>
+          <w:szCs w:val="20"/>
+        </w:rPr>
+        <w:t>Secretariat dis</w:t>
+      </w:r>
+      <w:r>
+        <w:rPr>
+          <w:rFonts w:ascii="Arial" w:hAnsi="Arial" w:cs="Arial"/>
+          <w:sz w:val="20"/>
+          <w:szCs w:val="20"/>
+        </w:rPr>
+        <w:t>seminate</w:t>
+      </w:r>
+      <w:r>
+        <w:rPr>
+          <w:rFonts w:ascii="Arial" w:hAnsi="Arial" w:cs="Arial"/>
+          <w:sz w:val="20"/>
+          <w:szCs w:val="20"/>
+        </w:rPr>
+        <w:t>s</w:t>
+      </w:r>
+      <w:r>
+        <w:rPr>
+          <w:rFonts w:ascii="Arial" w:hAnsi="Arial" w:cs="Arial"/>
+          <w:sz w:val="20"/>
+          <w:szCs w:val="20"/>
+        </w:rPr>
+        <w:t xml:space="preserve"> the </w:t>
+      </w:r>
+      <w:r>
+        <w:rPr>
+          <w:rFonts w:ascii="Arial" w:hAnsi="Arial" w:cs="Arial"/>
+          <w:sz w:val="20"/>
+          <w:szCs w:val="20"/>
+        </w:rPr>
+        <w:t>CR</w:t>
+      </w:r>
+      <w:r>
+        <w:rPr>
+          <w:rFonts w:ascii="Arial" w:hAnsi="Arial" w:cs="Arial"/>
+          <w:sz w:val="20"/>
+          <w:szCs w:val="20"/>
+        </w:rPr>
+        <w:t xml:space="preserve"> accordingly within th</w:t>
+      </w:r>
+      <w:r>
+        <w:rPr>
+          <w:rFonts w:ascii="Arial" w:hAnsi="Arial" w:cs="Arial"/>
+          <w:sz w:val="20"/>
+          <w:szCs w:val="20"/>
+        </w:rPr>
+        <w:t>e other</w:t>
+      </w:r>
+      <w:r>
+        <w:rPr>
+          <w:rFonts w:ascii="Arial" w:hAnsi="Arial" w:cs="Arial"/>
+          <w:sz w:val="20"/>
+          <w:szCs w:val="20"/>
+        </w:rPr>
+        <w:t xml:space="preserve"> groups.</w:t>
+      </w:r>
+    </w:p>
+    <w:p>
+      <w:pPr>
+        <w:spacing w:after="0" w:line="240" w:lineRule="atLeast"/>
+        <w:jc w:val="both"/>
+        <w:rPr>
+          <w:rFonts w:ascii="Arial" w:hAnsi="Arial" w:cs="Arial"/>
+          <w:sz w:val="20"/>
+          <w:szCs w:val="20"/>
+        </w:rPr>
+      </w:pPr>
+    </w:p>
+    <w:p>
+      <w:pPr>
+        <w:spacing w:after="0" w:line="240" w:lineRule="atLeast"/>
+        <w:jc w:val="right"/>
+        <w:rPr>
+          <w:rFonts w:ascii="Arial" w:eastAsia="Arial" w:hAnsi="Arial" w:cs="Arial"/>
+          <w:b/>
+          <w:bCs/>
+          <w:sz w:val="20"/>
+          <w:szCs w:val="20"/>
+        </w:rPr>
+      </w:pPr>
+    </w:p>
+    <w:p>
+      <w:pPr>
+        <w:rPr>
+          <w:sz w:val="20"/>
+        </w:rPr>
+      </w:pPr>
+    </w:p>
+    <w:p>
+      <w:pPr>
+        <w:rPr>
+          <w:sz w:val="20"/>
+        </w:rPr>
+      </w:pPr>
+    </w:p>
+    <w:p>
+      <w:pPr>
+        <w:rPr>
+          <w:sz w:val="20"/>
+        </w:rPr>
+      </w:pPr>
+    </w:p>
+    <w:p>
+      <w:pPr>
+        <w:rPr>
+          <w:sz w:val="20"/>
+        </w:rPr>
+      </w:pPr>
+    </w:p>
+    <w:p>
+      <w:pPr>
+        <w:rPr>
+          <w:rFonts w:ascii="Arial" w:hAnsi="Arial" w:cs="Arial"/>
+          <w:sz w:val="20"/>
+          <w:szCs w:val="20"/>
+        </w:rPr>
+      </w:pPr>
+    </w:p>
+    <w:p>
+      <w:pPr>
+        <w:tabs>
+          <w:tab w:val="left" w:pos="6096"/>
+        </w:tabs>
+        <w:rPr>
+          <w:rFonts w:ascii="Arial" w:hAnsi="Arial" w:cs="Arial"/>
+          <w:sz w:val="20"/>
+          <w:szCs w:val="20"/>
+        </w:rPr>
+      </w:pPr>
+      <w:r>
+        <w:rPr>
+          <w:rFonts w:ascii="Arial" w:hAnsi="Arial" w:cs="Arial"/>
+          <w:sz w:val="20"/>
+          <w:szCs w:val="20"/>
+        </w:rPr>
+        <w:tab/>
+      </w:r>
+    </w:p>
+    <w:p>
+      <w:pPr>
+        <w:tabs>
+          <w:tab w:val="left" w:pos="6096"/>
+        </w:tabs>
+        <w:rPr>
+          <w:sz w:val="20"/>
+        </w:rPr>
+        <w:sectPr>
+          <w:footerReference w:type="default" r:id="rId12"/>
+          <w:footerReference w:type="first" r:id="rId13"/>
+          <w:pgSz w:w="11920" w:h="16840"/>
+          <w:pgMar w:top="1134" w:right="1418" w:bottom="992" w:left="1418" w:header="720" w:footer="720" w:gutter="0"/>
+          <w:cols w:space="720"/>
+          <w:titlePg/>
+          <w:docGrid w:linePitch="299"/>
+        </w:sectPr>
+      </w:pPr>
+      <w:r>
+        <w:rPr>
+          <w:sz w:val="20"/>
+        </w:rPr>
+        <w:tab/>
+      </w:r>
+    </w:p>
+    <w:bookmarkEnd w:id="3"/>
+    <w:p>
+      <w:pPr>
         <w:spacing w:before="100" w:beforeAutospacing="1" w:after="100" w:afterAutospacing="1" w:line="240" w:lineRule="auto"/>
         <w:jc w:val="both"/>
         <w:rPr>
@@ -22,6 +3481,7 @@
           <w:sz w:val="20"/>
           <w:szCs w:val="20"/>
         </w:rPr>
+        <w:lastRenderedPageBreak/>
         <w:t xml:space="preserve">Change request (CR) </w:t>
       </w:r>
       <w:r>
@@ -242,7 +3702,7 @@
                 </w:ffData>
               </w:fldChar>
             </w:r>
-            <w:bookmarkStart w:id="0" w:name="CR_Author"/>
+            <w:bookmarkStart w:id="6" w:name="CR_Author"/>
             <w:r>
               <w:rPr>
                 <w:rFonts w:ascii="Arial" w:hAnsi="Arial" w:cs="Arial"/>
@@ -322,7 +3782,7 @@
             <w:r>
               <w:fldChar w:fldCharType="end"/>
             </w:r>
-            <w:bookmarkEnd w:id="0"/>
+            <w:bookmarkEnd w:id="6"/>
           </w:p>
         </w:tc>
         <w:tc>
@@ -383,7 +3843,7 @@
                 </w:ffData>
               </w:fldChar>
             </w:r>
-            <w:bookmarkStart w:id="1" w:name="CR_number"/>
+            <w:bookmarkStart w:id="7" w:name="CR_number"/>
             <w:r>
               <w:rPr>
                 <w:rFonts w:ascii="Arial" w:hAnsi="Arial" w:cs="Arial"/>
@@ -468,7 +3928,7 @@
               </w:rPr>
               <w:fldChar w:fldCharType="end"/>
             </w:r>
-            <w:bookmarkEnd w:id="1"/>
+            <w:bookmarkEnd w:id="7"/>
           </w:p>
           <w:p>
             <w:pPr>
@@ -1309,7 +4769,7 @@
                 </w:ffData>
               </w:fldChar>
             </w:r>
-            <w:bookmarkStart w:id="2" w:name="Text15"/>
+            <w:bookmarkStart w:id="8" w:name="Text15"/>
             <w:r>
               <w:rPr>
                 <w:rFonts w:ascii="Arial" w:hAnsi="Arial" w:cs="Arial"/>
@@ -1376,7 +4836,7 @@
             <w:r>
               <w:fldChar w:fldCharType="end"/>
             </w:r>
-            <w:bookmarkEnd w:id="2"/>
+            <w:bookmarkEnd w:id="8"/>
             <w:r>
               <w:rPr>
                 <w:rFonts w:ascii="Arial" w:hAnsi="Arial" w:cs="Arial"/>
@@ -1451,7 +4911,7 @@
                 </w:ffData>
               </w:fldChar>
             </w:r>
-            <w:bookmarkStart w:id="3" w:name="CR_Title"/>
+            <w:bookmarkStart w:id="9" w:name="CR_Title"/>
             <w:r>
               <w:rPr>
                 <w:rFonts w:ascii="Arial" w:hAnsi="Arial" w:cs="Arial"/>
@@ -1528,7 +4988,7 @@
               </w:rPr>
               <w:fldChar w:fldCharType="end"/>
             </w:r>
-            <w:bookmarkEnd w:id="3"/>
+            <w:bookmarkEnd w:id="9"/>
           </w:p>
         </w:tc>
       </w:tr>
@@ -1569,7 +5029,7 @@
               <w:t>Description of change request:</w:t>
             </w:r>
           </w:p>
-          <w:bookmarkStart w:id="4" w:name="Text6"/>
+          <w:bookmarkStart w:id="10" w:name="Text6"/>
           <w:p>
             <w:pPr>
               <w:pStyle w:val="Header"/>
@@ -1667,7 +5127,7 @@
               </w:rPr>
               <w:fldChar w:fldCharType="end"/>
             </w:r>
-            <w:bookmarkEnd w:id="4"/>
+            <w:bookmarkEnd w:id="10"/>
             <w:r>
               <w:rPr>
                 <w:rFonts w:ascii="Arial" w:hAnsi="Arial" w:cs="Arial"/>
@@ -1732,7 +5192,7 @@
               <w:t>Reasons for change request:</w:t>
             </w:r>
           </w:p>
-          <w:bookmarkStart w:id="5" w:name="Text7"/>
+          <w:bookmarkStart w:id="11" w:name="Text7"/>
           <w:p>
             <w:pPr>
               <w:tabs>
@@ -1834,7 +5294,7 @@
               </w:rPr>
               <w:fldChar w:fldCharType="end"/>
             </w:r>
-            <w:bookmarkEnd w:id="5"/>
+            <w:bookmarkEnd w:id="11"/>
           </w:p>
         </w:tc>
       </w:tr>
@@ -1875,7 +5335,7 @@
               <w:t>Estimated / anticipated impact of change request:</w:t>
             </w:r>
           </w:p>
-          <w:bookmarkStart w:id="6" w:name="Text8"/>
+          <w:bookmarkStart w:id="12" w:name="Text8"/>
           <w:p>
             <w:pPr>
               <w:spacing w:before="100" w:beforeAutospacing="1" w:after="240" w:line="264" w:lineRule="auto"/>
@@ -1977,7 +5437,7 @@
               </w:rPr>
               <w:fldChar w:fldCharType="end"/>
             </w:r>
-            <w:bookmarkEnd w:id="6"/>
+            <w:bookmarkEnd w:id="12"/>
           </w:p>
         </w:tc>
       </w:tr>
@@ -2112,7 +5572,7 @@
                 </w:ffData>
               </w:fldChar>
             </w:r>
-            <w:bookmarkStart w:id="7" w:name="CR_Initiator"/>
+            <w:bookmarkStart w:id="13" w:name="CR_Initiator"/>
             <w:r>
               <w:rPr>
                 <w:rFonts w:ascii="Arial" w:hAnsi="Arial" w:cs="Arial"/>
@@ -2192,7 +5652,7 @@
             <w:r>
               <w:fldChar w:fldCharType="end"/>
             </w:r>
-            <w:bookmarkEnd w:id="7"/>
+            <w:bookmarkEnd w:id="13"/>
           </w:p>
           <w:p>
             <w:pPr>
@@ -2429,7 +5889,7 @@
               </w:rPr>
               <w:t xml:space="preserve"> </w:t>
             </w:r>
-            <w:bookmarkStart w:id="8" w:name="Check1"/>
+            <w:bookmarkStart w:id="14" w:name="Check1"/>
             <w:r>
               <w:fldChar w:fldCharType="begin">
                 <w:ffData>
@@ -2518,7 +5978,7 @@
             <w:r>
               <w:fldChar w:fldCharType="end"/>
             </w:r>
-            <w:bookmarkEnd w:id="8"/>
+            <w:bookmarkEnd w:id="14"/>
             <w:r>
               <w:rPr>
                 <w:rFonts w:ascii="Arial" w:hAnsi="Arial" w:cs="Arial"/>
@@ -2549,7 +6009,7 @@
               </w:rPr>
               <w:t xml:space="preserve"> </w:t>
             </w:r>
-            <w:bookmarkStart w:id="9" w:name="Check2"/>
+            <w:bookmarkStart w:id="15" w:name="Check2"/>
             <w:r>
               <w:fldChar w:fldCharType="begin">
                 <w:ffData>
@@ -2579,7 +6039,7 @@
             <w:r>
               <w:fldChar w:fldCharType="end"/>
             </w:r>
-            <w:bookmarkEnd w:id="9"/>
+            <w:bookmarkEnd w:id="15"/>
             <w:r>
               <w:rPr>
                 <w:rFonts w:ascii="Arial" w:hAnsi="Arial" w:cs="Arial"/>
@@ -2587,8 +6047,19 @@
                 <w:sz w:val="20"/>
                 <w:szCs w:val="20"/>
               </w:rPr>
-              <w:t xml:space="preserve">  Withdrawn by the author</w:t>
-            </w:r>
+              <w:t xml:space="preserve">  Withdrawn by the </w:t>
+            </w:r>
+            <w:proofErr w:type="gramStart"/>
+            <w:r>
+              <w:rPr>
+                <w:rFonts w:ascii="Arial" w:hAnsi="Arial" w:cs="Arial"/>
+                <w:bCs/>
+                <w:sz w:val="20"/>
+                <w:szCs w:val="20"/>
+              </w:rPr>
+              <w:t>author</w:t>
+            </w:r>
+            <w:proofErr w:type="gramEnd"/>
           </w:p>
           <w:p>
             <w:pPr>
@@ -2709,7 +6180,7 @@
               <w:t>Decision motives (if applicable):</w:t>
             </w:r>
           </w:p>
-          <w:bookmarkStart w:id="10" w:name="Text11"/>
+          <w:bookmarkStart w:id="16" w:name="Text11"/>
           <w:p>
             <w:pPr>
               <w:spacing w:before="100" w:beforeAutospacing="1" w:after="240" w:line="264" w:lineRule="auto"/>
@@ -2789,7 +6260,7 @@
             <w:r>
               <w:fldChar w:fldCharType="end"/>
             </w:r>
-            <w:bookmarkEnd w:id="10"/>
+            <w:bookmarkEnd w:id="16"/>
           </w:p>
         </w:tc>
       </w:tr>
@@ -2865,7 +6336,68 @@
                 <w:sz w:val="20"/>
                 <w:szCs w:val="20"/>
               </w:rPr>
-              <w:t>Annex 1 of document CESNI/TI (20) 14 describes the change request procedure</w:t>
+              <w:t xml:space="preserve">Annex 1 </w:t>
+            </w:r>
+            <w:r>
+              <w:rPr>
+                <w:rFonts w:ascii="Arial" w:hAnsi="Arial" w:cs="Arial"/>
+                <w:sz w:val="20"/>
+                <w:szCs w:val="20"/>
+              </w:rPr>
+              <w:t xml:space="preserve">to </w:t>
+            </w:r>
+            <w:r>
+              <w:rPr>
+                <w:rFonts w:ascii="Arial" w:hAnsi="Arial" w:cs="Arial"/>
+                <w:sz w:val="20"/>
+                <w:szCs w:val="20"/>
+              </w:rPr>
+              <w:t xml:space="preserve">document </w:t>
+            </w:r>
+            <w:r>
+              <w:rPr>
+                <w:rFonts w:ascii="Arial" w:hAnsi="Arial" w:cs="Arial"/>
+                <w:sz w:val="20"/>
+                <w:szCs w:val="20"/>
+              </w:rPr>
+              <w:t>CESNI/TI (20) 67 corr.</w:t>
+            </w:r>
+            <w:proofErr w:type="gramStart"/>
+            <w:r>
+              <w:rPr>
+                <w:rFonts w:ascii="Arial" w:hAnsi="Arial" w:cs="Arial"/>
+                <w:sz w:val="20"/>
+                <w:szCs w:val="20"/>
+              </w:rPr>
+              <w:t>1</w:t>
+            </w:r>
+            <w:r>
+              <w:rPr>
+                <w:rFonts w:ascii="Arial" w:eastAsia="Calibri" w:hAnsi="Arial" w:cs="Arial"/>
+                <w:b/>
+                <w:bCs/>
+                <w:sz w:val="20"/>
+                <w:szCs w:val="20"/>
+                <w:lang w:val="en-US"/>
+              </w:rPr>
+              <w:t xml:space="preserve"> </w:t>
+            </w:r>
+            <w:r>
+              <w:rPr>
+                <w:rFonts w:ascii="Arial" w:hAnsi="Arial" w:cs="Arial"/>
+                <w:sz w:val="20"/>
+                <w:szCs w:val="20"/>
+              </w:rPr>
+              <w:t xml:space="preserve"> describes</w:t>
+            </w:r>
+            <w:proofErr w:type="gramEnd"/>
+            <w:r>
+              <w:rPr>
+                <w:rFonts w:ascii="Arial" w:hAnsi="Arial" w:cs="Arial"/>
+                <w:sz w:val="20"/>
+                <w:szCs w:val="20"/>
+              </w:rPr>
+              <w:t xml:space="preserve"> the change request procedure</w:t>
             </w:r>
           </w:p>
           <w:p>
@@ -2907,7 +6439,7 @@
               </w:rPr>
               <w:t xml:space="preserve">he filled change request form to the Chair of your temporary working group (cc: </w:t>
             </w:r>
-            <w:hyperlink r:id="rId9" w:history="1">
+            <w:hyperlink r:id="rId14" w:history="1">
               <w:r>
                 <w:rPr>
                   <w:rStyle w:val="Hyperlink"/>
@@ -2968,7 +6500,7 @@
               </w:rPr>
               <w:t xml:space="preserve">The detailed list of tasks is available in the work programme available under </w:t>
             </w:r>
-            <w:hyperlink r:id="rId10" w:history="1">
+            <w:hyperlink r:id="rId15" w:history="1">
               <w:r>
                 <w:rPr>
                   <w:rStyle w:val="Hyperlink"/>
@@ -3047,8 +6579,8 @@
       </w:pPr>
     </w:p>
     <w:sectPr>
-      <w:headerReference w:type="default" r:id="rId11"/>
-      <w:headerReference w:type="first" r:id="rId12"/>
+      <w:headerReference w:type="default" r:id="rId16"/>
+      <w:headerReference w:type="first" r:id="rId17"/>
       <w:pgSz w:w="11920" w:h="16840"/>
       <w:pgMar w:top="1134" w:right="1418" w:bottom="992" w:left="1418" w:header="720" w:footer="720" w:gutter="0"/>
       <w:cols w:space="720"/>
@@ -3091,6 +6623,126 @@
 </w:endnotes>
 </file>
 
+<file path=word/footer1.xml><?xml version="1.0" encoding="utf-8"?>
+<w:ftr xmlns:wpc="http://schemas.microsoft.com/office/word/2010/wordprocessingCanvas" xmlns:cx="http://schemas.microsoft.com/office/drawing/2014/chartex" xmlns:cx1="http://schemas.microsoft.com/office/drawing/2015/9/8/chartex" xmlns:cx2="http://schemas.microsoft.com/office/drawing/2015/10/21/chartex" xmlns:cx3="http://schemas.microsoft.com/office/drawing/2016/5/9/chartex" xmlns:cx4="http://schemas.microsoft.com/office/drawing/2016/5/10/chartex" xmlns:cx5="http://schemas.microsoft.com/office/drawing/2016/5/11/chartex" xmlns:cx6="http://schemas.microsoft.com/office/drawing/2016/5/12/chartex" xmlns:cx7="http://schemas.microsoft.com/office/drawing/2016/5/13/chartex" xmlns:cx8="http://schemas.microsoft.com/office/drawing/2016/5/14/chartex" xmlns:mc="http://schemas.openxmlformats.org/markup-compatibility/2006" xmlns:aink="http://schemas.microsoft.com/office/drawing/2016/ink" xmlns:am3d="http://schemas.microsoft.com/office/drawing/2017/model3d" xmlns:o="urn:schemas-microsoft-com:office:office" xmlns:r="http://schemas.openxmlformats.org/officeDocument/2006/relationships" xmlns:m="http://schemas.openxmlformats.org/officeDocument/2006/math" xmlns:v="urn:schemas-microsoft-com:vml" xmlns:wp14="http://schemas.microsoft.com/office/word/2010/wordprocessingDrawing" xmlns:wp="http://schemas.openxmlformats.org/drawingml/2006/wordprocessingDrawing" xmlns:w10="urn:schemas-microsoft-com:office:word" xmlns:w="http://schemas.openxmlformats.org/wordprocessingml/2006/main" xmlns:w14="http://schemas.microsoft.com/office/word/2010/wordml" xmlns:w15="http://schemas.microsoft.com/office/word/2012/wordml" xmlns:w16cex="http://schemas.microsoft.com/office/word/2018/wordml/cex" xmlns:w16cid="http://schemas.microsoft.com/office/word/2016/wordml/cid" xmlns:w16="http://schemas.microsoft.com/office/word/2018/wordml" xmlns:w16se="http://schemas.microsoft.com/office/word/2015/wordml/symex" xmlns:wpg="http://schemas.microsoft.com/office/word/2010/wordprocessingGroup" xmlns:wpi="http://schemas.microsoft.com/office/word/2010/wordprocessingInk" xmlns:wne="http://schemas.microsoft.com/office/word/2006/wordml" xmlns:wps="http://schemas.microsoft.com/office/word/2010/wordprocessingShape" mc:Ignorable="w14 w15 w16se w16cid w16 w16cex wp14">
+  <w:p>
+    <w:pPr>
+      <w:pStyle w:val="Footer"/>
+      <w:jc w:val="right"/>
+      <w:rPr>
+        <w:sz w:val="12"/>
+        <w:szCs w:val="12"/>
+        <w:lang w:val="fr-FR"/>
+      </w:rPr>
+    </w:pPr>
+    <w:proofErr w:type="spellStart"/>
+    <w:proofErr w:type="gramStart"/>
+    <w:r>
+      <w:rPr>
+        <w:sz w:val="12"/>
+        <w:szCs w:val="12"/>
+        <w:lang w:val="fr-FR"/>
+      </w:rPr>
+      <w:t>hg</w:t>
+    </w:r>
+    <w:proofErr w:type="gramEnd"/>
+    <w:r>
+      <w:rPr>
+        <w:sz w:val="12"/>
+        <w:szCs w:val="12"/>
+        <w:lang w:val="fr-FR"/>
+      </w:rPr>
+      <w:t>_jns_bgi</w:t>
+    </w:r>
+    <w:proofErr w:type="spellEnd"/>
+    <w:r>
+      <w:rPr>
+        <w:sz w:val="12"/>
+        <w:szCs w:val="12"/>
+        <w:lang w:val="fr-FR"/>
+      </w:rPr>
+      <w:t>/cesniti</w:t>
+    </w:r>
+    <w:r>
+      <w:rPr>
+        <w:sz w:val="12"/>
+        <w:szCs w:val="12"/>
+        <w:lang w:val="fr-FR"/>
+      </w:rPr>
+      <w:t>20_67en</w:t>
+    </w:r>
+    <w:r>
+      <w:rPr>
+        <w:sz w:val="12"/>
+        <w:szCs w:val="12"/>
+        <w:lang w:val="fr-FR"/>
+      </w:rPr>
+      <w:t>_corr1</w:t>
+    </w:r>
+  </w:p>
+</w:ftr>
+</file>
+
+<file path=word/footer2.xml><?xml version="1.0" encoding="utf-8"?>
+<w:ftr xmlns:wpc="http://schemas.microsoft.com/office/word/2010/wordprocessingCanvas" xmlns:cx="http://schemas.microsoft.com/office/drawing/2014/chartex" xmlns:cx1="http://schemas.microsoft.com/office/drawing/2015/9/8/chartex" xmlns:cx2="http://schemas.microsoft.com/office/drawing/2015/10/21/chartex" xmlns:cx3="http://schemas.microsoft.com/office/drawing/2016/5/9/chartex" xmlns:cx4="http://schemas.microsoft.com/office/drawing/2016/5/10/chartex" xmlns:cx5="http://schemas.microsoft.com/office/drawing/2016/5/11/chartex" xmlns:cx6="http://schemas.microsoft.com/office/drawing/2016/5/12/chartex" xmlns:cx7="http://schemas.microsoft.com/office/drawing/2016/5/13/chartex" xmlns:cx8="http://schemas.microsoft.com/office/drawing/2016/5/14/chartex" xmlns:mc="http://schemas.openxmlformats.org/markup-compatibility/2006" xmlns:aink="http://schemas.microsoft.com/office/drawing/2016/ink" xmlns:am3d="http://schemas.microsoft.com/office/drawing/2017/model3d" xmlns:o="urn:schemas-microsoft-com:office:office" xmlns:r="http://schemas.openxmlformats.org/officeDocument/2006/relationships" xmlns:m="http://schemas.openxmlformats.org/officeDocument/2006/math" xmlns:v="urn:schemas-microsoft-com:vml" xmlns:wp14="http://schemas.microsoft.com/office/word/2010/wordprocessingDrawing" xmlns:wp="http://schemas.openxmlformats.org/drawingml/2006/wordprocessingDrawing" xmlns:w10="urn:schemas-microsoft-com:office:word" xmlns:w="http://schemas.openxmlformats.org/wordprocessingml/2006/main" xmlns:w14="http://schemas.microsoft.com/office/word/2010/wordml" xmlns:w15="http://schemas.microsoft.com/office/word/2012/wordml" xmlns:w16cex="http://schemas.microsoft.com/office/word/2018/wordml/cex" xmlns:w16cid="http://schemas.microsoft.com/office/word/2016/wordml/cid" xmlns:w16="http://schemas.microsoft.com/office/word/2018/wordml" xmlns:w16se="http://schemas.microsoft.com/office/word/2015/wordml/symex" xmlns:wpg="http://schemas.microsoft.com/office/word/2010/wordprocessingGroup" xmlns:wpi="http://schemas.microsoft.com/office/word/2010/wordprocessingInk" xmlns:wne="http://schemas.microsoft.com/office/word/2006/wordml" xmlns:wps="http://schemas.microsoft.com/office/word/2010/wordprocessingShape" mc:Ignorable="w14 w15 w16se w16cid w16 w16cex wp14">
+  <w:p>
+    <w:pPr>
+      <w:pStyle w:val="Footer"/>
+      <w:jc w:val="right"/>
+      <w:rPr>
+        <w:sz w:val="12"/>
+        <w:szCs w:val="12"/>
+        <w:lang w:val="fr-FR"/>
+      </w:rPr>
+    </w:pPr>
+    <w:proofErr w:type="spellStart"/>
+    <w:proofErr w:type="gramStart"/>
+    <w:r>
+      <w:rPr>
+        <w:sz w:val="12"/>
+        <w:szCs w:val="12"/>
+        <w:lang w:val="fr-FR"/>
+      </w:rPr>
+      <w:t>hg</w:t>
+    </w:r>
+    <w:proofErr w:type="gramEnd"/>
+    <w:r>
+      <w:rPr>
+        <w:sz w:val="12"/>
+        <w:szCs w:val="12"/>
+        <w:lang w:val="fr-FR"/>
+      </w:rPr>
+      <w:t>_jns_bgi</w:t>
+    </w:r>
+    <w:proofErr w:type="spellEnd"/>
+    <w:r>
+      <w:rPr>
+        <w:sz w:val="12"/>
+        <w:szCs w:val="12"/>
+        <w:lang w:val="fr-FR"/>
+      </w:rPr>
+      <w:t>/cesniti</w:t>
+    </w:r>
+    <w:r>
+      <w:rPr>
+        <w:sz w:val="12"/>
+        <w:szCs w:val="12"/>
+        <w:lang w:val="fr-FR"/>
+      </w:rPr>
+      <w:t>20_67en</w:t>
+    </w:r>
+    <w:r>
+      <w:rPr>
+        <w:sz w:val="12"/>
+        <w:szCs w:val="12"/>
+        <w:lang w:val="fr-FR"/>
+      </w:rPr>
+      <w:t>_corr1</w:t>
+    </w:r>
+  </w:p>
+</w:ftr>
+</file>
+
 <file path=word/footnotes.xml><?xml version="1.0" encoding="utf-8"?>
 <w:footnotes xmlns:wpc="http://schemas.microsoft.com/office/word/2010/wordprocessingCanvas" xmlns:cx="http://schemas.microsoft.com/office/drawing/2014/chartex" xmlns:cx1="http://schemas.microsoft.com/office/drawing/2015/9/8/chartex" xmlns:cx2="http://schemas.microsoft.com/office/drawing/2015/10/21/chartex" xmlns:cx3="http://schemas.microsoft.com/office/drawing/2016/5/9/chartex" xmlns:cx4="http://schemas.microsoft.com/office/drawing/2016/5/10/chartex" xmlns:cx5="http://schemas.microsoft.com/office/drawing/2016/5/11/chartex" xmlns:cx6="http://schemas.microsoft.com/office/drawing/2016/5/12/chartex" xmlns:cx7="http://schemas.microsoft.com/office/drawing/2016/5/13/chartex" xmlns:cx8="http://schemas.microsoft.com/office/drawing/2016/5/14/chartex" xmlns:mc="http://schemas.openxmlformats.org/markup-compatibility/2006" xmlns:aink="http://schemas.microsoft.com/office/drawing/2016/ink" xmlns:am3d="http://schemas.microsoft.com/office/drawing/2017/model3d" xmlns:o="urn:schemas-microsoft-com:office:office" xmlns:r="http://schemas.openxmlformats.org/officeDocument/2006/relationships" xmlns:m="http://schemas.openxmlformats.org/officeDocument/2006/math" xmlns:v="urn:schemas-microsoft-com:vml" xmlns:wp14="http://schemas.microsoft.com/office/word/2010/wordprocessingDrawing" xmlns:wp="http://schemas.openxmlformats.org/drawingml/2006/wordprocessingDrawing" xmlns:w10="urn:schemas-microsoft-com:office:word" xmlns:w="http://schemas.openxmlformats.org/wordprocessingml/2006/main" xmlns:w14="http://schemas.microsoft.com/office/word/2010/wordml" xmlns:w15="http://schemas.microsoft.com/office/word/2012/wordml" xmlns:w16cex="http://schemas.microsoft.com/office/word/2018/wordml/cex" xmlns:w16cid="http://schemas.microsoft.com/office/word/2016/wordml/cid" xmlns:w16="http://schemas.microsoft.com/office/word/2018/wordml" xmlns:w16se="http://schemas.microsoft.com/office/word/2015/wordml/symex" xmlns:wpg="http://schemas.microsoft.com/office/word/2010/wordprocessingGroup" xmlns:wpi="http://schemas.microsoft.com/office/word/2010/wordprocessingInk" xmlns:wne="http://schemas.microsoft.com/office/word/2006/wordml" xmlns:wps="http://schemas.microsoft.com/office/word/2010/wordprocessingShape" mc:Ignorable="w14 w15 w16se w16cid w16 w16cex wp14">
   <w:footnote w:type="separator" w:id="-1">
@@ -3187,7 +6839,18 @@
         <w:szCs w:val="20"/>
         <w:lang w:val="en-US"/>
       </w:rPr>
-      <w:t xml:space="preserve"> – </w:t>
+      <w:t xml:space="preserve"> </w:t>
+    </w:r>
+    <w:r>
+      <w:rPr>
+        <w:rFonts w:ascii="Arial" w:eastAsia="Calibri" w:hAnsi="Arial" w:cs="Arial"/>
+        <w:b/>
+        <w:bCs/>
+        <w:sz w:val="20"/>
+        <w:szCs w:val="20"/>
+        <w:lang w:val="en-US"/>
+      </w:rPr>
+      <w:t xml:space="preserve">to </w:t>
     </w:r>
     <w:r>
       <w:rPr>
@@ -3197,7 +6860,29 @@
         <w:sz w:val="20"/>
         <w:szCs w:val="20"/>
       </w:rPr>
-      <w:t>T</w:t>
+      <w:t>CESNI/TI (20) 67 corr.1</w:t>
+    </w:r>
+    <w:r>
+      <w:rPr>
+        <w:rFonts w:ascii="Arial" w:eastAsia="Calibri" w:hAnsi="Arial" w:cs="Arial"/>
+        <w:b/>
+        <w:bCs/>
+        <w:sz w:val="20"/>
+        <w:szCs w:val="20"/>
+        <w:lang w:val="en-US"/>
+      </w:rPr>
+      <w:t xml:space="preserve"> </w:t>
+    </w:r>
+    <w:r>
+      <w:rPr>
+        <w:rFonts w:ascii="Arial" w:eastAsia="Calibri" w:hAnsi="Arial" w:cs="Arial"/>
+        <w:b/>
+        <w:bCs/>
+        <w:sz w:val="20"/>
+        <w:szCs w:val="20"/>
+        <w:lang w:val="en-US"/>
+      </w:rPr>
+      <w:t xml:space="preserve">– </w:t>
     </w:r>
     <w:r>
       <w:rPr>
@@ -3207,7 +6892,7 @@
         <w:sz w:val="20"/>
         <w:szCs w:val="20"/>
       </w:rPr>
-      <w:t xml:space="preserve">emplate of Change Request Edition </w:t>
+      <w:t>T</w:t>
     </w:r>
     <w:r>
       <w:rPr>
@@ -3217,7 +6902,7 @@
         <w:sz w:val="20"/>
         <w:szCs w:val="20"/>
       </w:rPr>
-      <w:t>2</w:t>
+      <w:t xml:space="preserve">emplate of Change Request </w:t>
     </w:r>
     <w:r>
       <w:rPr>
@@ -3227,7 +6912,7 @@
         <w:sz w:val="20"/>
         <w:szCs w:val="20"/>
       </w:rPr>
-      <w:t xml:space="preserve">.0 </w:t>
+      <w:t>(</w:t>
     </w:r>
     <w:r>
       <w:rPr>
@@ -3237,7 +6922,7 @@
         <w:sz w:val="20"/>
         <w:szCs w:val="20"/>
       </w:rPr>
-      <w:t>September</w:t>
+      <w:t xml:space="preserve">Edition </w:t>
     </w:r>
     <w:r>
       <w:rPr>
@@ -3247,7 +6932,47 @@
         <w:sz w:val="20"/>
         <w:szCs w:val="20"/>
       </w:rPr>
+      <w:t>2</w:t>
+    </w:r>
+    <w:r>
+      <w:rPr>
+        <w:rFonts w:ascii="Arial" w:hAnsi="Arial" w:cs="Arial"/>
+        <w:b/>
+        <w:bCs/>
+        <w:sz w:val="20"/>
+        <w:szCs w:val="20"/>
+      </w:rPr>
+      <w:t xml:space="preserve">.0 </w:t>
+    </w:r>
+    <w:r>
+      <w:rPr>
+        <w:rFonts w:ascii="Arial" w:hAnsi="Arial" w:cs="Arial"/>
+        <w:b/>
+        <w:bCs/>
+        <w:sz w:val="20"/>
+        <w:szCs w:val="20"/>
+      </w:rPr>
+      <w:t>September</w:t>
+    </w:r>
+    <w:r>
+      <w:rPr>
+        <w:rFonts w:ascii="Arial" w:hAnsi="Arial" w:cs="Arial"/>
+        <w:b/>
+        <w:bCs/>
+        <w:sz w:val="20"/>
+        <w:szCs w:val="20"/>
+      </w:rPr>
       <w:t xml:space="preserve"> 2020</w:t>
+    </w:r>
+    <w:r>
+      <w:rPr>
+        <w:rFonts w:ascii="Arial" w:hAnsi="Arial" w:cs="Arial"/>
+        <w:b/>
+        <w:bCs/>
+        <w:sz w:val="20"/>
+        <w:szCs w:val="20"/>
+      </w:rPr>
+      <w:t>)</w:t>
     </w:r>
   </w:p>
 </w:hdr>
@@ -7750,7 +11475,7 @@
     <w:charset w:val="00"/>
     <w:family w:val="swiss"/>
     <w:pitch w:val="variable"/>
-    <w:sig w:usb0="E0002AFF" w:usb1="4000ACFF" w:usb2="00000001" w:usb3="00000000" w:csb0="000001FF" w:csb1="00000000"/>
+    <w:sig w:usb0="E4002EFF" w:usb1="C000247B" w:usb2="00000009" w:usb3="00000000" w:csb0="000001FF" w:csb1="00000000"/>
   </w:font>
   <w:font w:name="Tahoma">
     <w:panose1 w:val="020B0604030504040204"/>
@@ -7772,7 +11497,7 @@
     <w:charset w:val="00"/>
     <w:family w:val="roman"/>
     <w:pitch w:val="variable"/>
-    <w:sig w:usb0="E00002FF" w:usb1="400004FF" w:usb2="00000000" w:usb3="00000000" w:csb0="0000019F" w:csb1="00000000"/>
+    <w:sig w:usb0="E00006FF" w:usb1="420024FF" w:usb2="02000000" w:usb3="00000000" w:csb0="0000019F" w:csb1="00000000"/>
   </w:font>
   <w:font w:name="Calibri Light">
     <w:panose1 w:val="020F0302020204030204"/>
@@ -7801,15 +11526,19 @@
   </w:compat>
   <w:rsids>
     <w:rsidRoot w:val="00D33FC7"/>
+    <w:rsid w:val="00126BC3"/>
     <w:rsid w:val="00186517"/>
     <w:rsid w:val="00197827"/>
     <w:rsid w:val="001A6239"/>
     <w:rsid w:val="00245801"/>
     <w:rsid w:val="00411204"/>
     <w:rsid w:val="00464B11"/>
+    <w:rsid w:val="0066761B"/>
     <w:rsid w:val="00695CC1"/>
     <w:rsid w:val="006A40B1"/>
+    <w:rsid w:val="00727022"/>
     <w:rsid w:val="0075679A"/>
+    <w:rsid w:val="007D4011"/>
     <w:rsid w:val="00860468"/>
     <w:rsid w:val="009D7CD5"/>
     <w:rsid w:val="00AD3A4F"/>
@@ -7817,7 +11546,6 @@
     <w:rsid w:val="00D33FC7"/>
     <w:rsid w:val="00D46AFB"/>
     <w:rsid w:val="00E15628"/>
-    <w:rsid w:val="00F10841"/>
     <w:rsid w:val="00F44394"/>
   </w:rsids>
   <m:mathPr>
@@ -7835,8 +11563,8 @@
   </m:mathPr>
   <w:themeFontLang w:val="fr-FR"/>
   <w:clrSchemeMapping w:bg1="light1" w:t1="dark1" w:bg2="light2" w:t2="dark2" w:accent1="accent1" w:accent2="accent2" w:accent3="accent3" w:accent4="accent4" w:accent5="accent5" w:accent6="accent6" w:hyperlink="hyperlink" w:followedHyperlink="followedHyperlink"/>
-  <w:decimalSymbol w:val=","/>
-  <w:listSeparator w:val=";"/>
+  <w:decimalSymbol w:val="."/>
+  <w:listSeparator w:val=","/>
   <w15:chartTrackingRefBased/>
 </w:settings>
 </file>
@@ -8277,366 +12005,6 @@
       <w:color w:val="808080"/>
     </w:rPr>
   </w:style>
-  <w:style w:type="paragraph" w:customStyle="1" w:styleId="5F6E5B2F77904CEDAFE8043734326EC2">
-    <w:name w:val="5F6E5B2F77904CEDAFE8043734326EC2"/>
-    <w:rsid w:val="00D33FC7"/>
-  </w:style>
-  <w:style w:type="paragraph" w:customStyle="1" w:styleId="61C05828A08448A28FCD9F784734C3E5">
-    <w:name w:val="61C05828A08448A28FCD9F784734C3E5"/>
-    <w:rsid w:val="00D33FC7"/>
-  </w:style>
-  <w:style w:type="paragraph" w:customStyle="1" w:styleId="15078A3F931B44F2B914C16801C36941">
-    <w:name w:val="15078A3F931B44F2B914C16801C36941"/>
-    <w:rsid w:val="00D33FC7"/>
-  </w:style>
-  <w:style w:type="paragraph" w:customStyle="1" w:styleId="26728FF9FA6C496F94905F96ED759698">
-    <w:name w:val="26728FF9FA6C496F94905F96ED759698"/>
-    <w:rsid w:val="00D33FC7"/>
-  </w:style>
-  <w:style w:type="paragraph" w:customStyle="1" w:styleId="8201A013556D4A2AAE1EA971C8D8F846">
-    <w:name w:val="8201A013556D4A2AAE1EA971C8D8F846"/>
-    <w:rsid w:val="00D33FC7"/>
-  </w:style>
-  <w:style w:type="paragraph" w:customStyle="1" w:styleId="3E1B0C475AAD4CE4A0C705B4D679D912">
-    <w:name w:val="3E1B0C475AAD4CE4A0C705B4D679D912"/>
-    <w:rsid w:val="00D33FC7"/>
-  </w:style>
-  <w:style w:type="paragraph" w:customStyle="1" w:styleId="5F6E5B2F77904CEDAFE8043734326EC21">
-    <w:name w:val="5F6E5B2F77904CEDAFE8043734326EC21"/>
-    <w:rsid w:val="00186517"/>
-    <w:pPr>
-      <w:widowControl w:val="0"/>
-      <w:spacing w:after="200" w:line="276" w:lineRule="auto"/>
-    </w:pPr>
-    <w:rPr>
-      <w:rFonts w:eastAsiaTheme="minorHAnsi"/>
-      <w:lang w:val="en-GB" w:eastAsia="en-US"/>
-    </w:rPr>
-  </w:style>
-  <w:style w:type="paragraph" w:customStyle="1" w:styleId="61C05828A08448A28FCD9F784734C3E51">
-    <w:name w:val="61C05828A08448A28FCD9F784734C3E51"/>
-    <w:rsid w:val="00186517"/>
-    <w:pPr>
-      <w:widowControl w:val="0"/>
-      <w:spacing w:after="200" w:line="276" w:lineRule="auto"/>
-    </w:pPr>
-    <w:rPr>
-      <w:rFonts w:eastAsiaTheme="minorHAnsi"/>
-      <w:lang w:val="en-GB" w:eastAsia="en-US"/>
-    </w:rPr>
-  </w:style>
-  <w:style w:type="paragraph" w:customStyle="1" w:styleId="15078A3F931B44F2B914C16801C369411">
-    <w:name w:val="15078A3F931B44F2B914C16801C369411"/>
-    <w:rsid w:val="00186517"/>
-    <w:pPr>
-      <w:widowControl w:val="0"/>
-      <w:spacing w:after="200" w:line="276" w:lineRule="auto"/>
-    </w:pPr>
-    <w:rPr>
-      <w:rFonts w:eastAsiaTheme="minorHAnsi"/>
-      <w:lang w:val="en-GB" w:eastAsia="en-US"/>
-    </w:rPr>
-  </w:style>
-  <w:style w:type="paragraph" w:customStyle="1" w:styleId="26728FF9FA6C496F94905F96ED7596981">
-    <w:name w:val="26728FF9FA6C496F94905F96ED7596981"/>
-    <w:rsid w:val="00186517"/>
-    <w:pPr>
-      <w:widowControl w:val="0"/>
-      <w:spacing w:after="200" w:line="276" w:lineRule="auto"/>
-    </w:pPr>
-    <w:rPr>
-      <w:rFonts w:eastAsiaTheme="minorHAnsi"/>
-      <w:lang w:val="en-GB" w:eastAsia="en-US"/>
-    </w:rPr>
-  </w:style>
-  <w:style w:type="paragraph" w:customStyle="1" w:styleId="8201A013556D4A2AAE1EA971C8D8F8461">
-    <w:name w:val="8201A013556D4A2AAE1EA971C8D8F8461"/>
-    <w:rsid w:val="00186517"/>
-    <w:pPr>
-      <w:widowControl w:val="0"/>
-      <w:spacing w:after="200" w:line="276" w:lineRule="auto"/>
-    </w:pPr>
-    <w:rPr>
-      <w:rFonts w:eastAsiaTheme="minorHAnsi"/>
-      <w:lang w:val="en-GB" w:eastAsia="en-US"/>
-    </w:rPr>
-  </w:style>
-  <w:style w:type="paragraph" w:customStyle="1" w:styleId="3E1B0C475AAD4CE4A0C705B4D679D9121">
-    <w:name w:val="3E1B0C475AAD4CE4A0C705B4D679D9121"/>
-    <w:rsid w:val="00186517"/>
-    <w:pPr>
-      <w:widowControl w:val="0"/>
-      <w:spacing w:after="200" w:line="276" w:lineRule="auto"/>
-    </w:pPr>
-    <w:rPr>
-      <w:rFonts w:eastAsiaTheme="minorHAnsi"/>
-      <w:lang w:val="en-GB" w:eastAsia="en-US"/>
-    </w:rPr>
-  </w:style>
-  <w:style w:type="paragraph" w:customStyle="1" w:styleId="5F6E5B2F77904CEDAFE8043734326EC22">
-    <w:name w:val="5F6E5B2F77904CEDAFE8043734326EC22"/>
-    <w:rsid w:val="0075679A"/>
-    <w:pPr>
-      <w:widowControl w:val="0"/>
-      <w:spacing w:after="200" w:line="276" w:lineRule="auto"/>
-    </w:pPr>
-    <w:rPr>
-      <w:rFonts w:eastAsiaTheme="minorHAnsi"/>
-      <w:lang w:val="en-GB" w:eastAsia="en-US"/>
-    </w:rPr>
-  </w:style>
-  <w:style w:type="paragraph" w:customStyle="1" w:styleId="61C05828A08448A28FCD9F784734C3E52">
-    <w:name w:val="61C05828A08448A28FCD9F784734C3E52"/>
-    <w:rsid w:val="0075679A"/>
-    <w:pPr>
-      <w:widowControl w:val="0"/>
-      <w:spacing w:after="200" w:line="276" w:lineRule="auto"/>
-    </w:pPr>
-    <w:rPr>
-      <w:rFonts w:eastAsiaTheme="minorHAnsi"/>
-      <w:lang w:val="en-GB" w:eastAsia="en-US"/>
-    </w:rPr>
-  </w:style>
-  <w:style w:type="paragraph" w:customStyle="1" w:styleId="15078A3F931B44F2B914C16801C369412">
-    <w:name w:val="15078A3F931B44F2B914C16801C369412"/>
-    <w:rsid w:val="0075679A"/>
-    <w:pPr>
-      <w:widowControl w:val="0"/>
-      <w:spacing w:after="200" w:line="276" w:lineRule="auto"/>
-    </w:pPr>
-    <w:rPr>
-      <w:rFonts w:eastAsiaTheme="minorHAnsi"/>
-      <w:lang w:val="en-GB" w:eastAsia="en-US"/>
-    </w:rPr>
-  </w:style>
-  <w:style w:type="paragraph" w:customStyle="1" w:styleId="26728FF9FA6C496F94905F96ED7596982">
-    <w:name w:val="26728FF9FA6C496F94905F96ED7596982"/>
-    <w:rsid w:val="0075679A"/>
-    <w:pPr>
-      <w:widowControl w:val="0"/>
-      <w:spacing w:after="200" w:line="276" w:lineRule="auto"/>
-    </w:pPr>
-    <w:rPr>
-      <w:rFonts w:eastAsiaTheme="minorHAnsi"/>
-      <w:lang w:val="en-GB" w:eastAsia="en-US"/>
-    </w:rPr>
-  </w:style>
-  <w:style w:type="paragraph" w:customStyle="1" w:styleId="8201A013556D4A2AAE1EA971C8D8F8462">
-    <w:name w:val="8201A013556D4A2AAE1EA971C8D8F8462"/>
-    <w:rsid w:val="0075679A"/>
-    <w:pPr>
-      <w:widowControl w:val="0"/>
-      <w:spacing w:after="200" w:line="276" w:lineRule="auto"/>
-    </w:pPr>
-    <w:rPr>
-      <w:rFonts w:eastAsiaTheme="minorHAnsi"/>
-      <w:lang w:val="en-GB" w:eastAsia="en-US"/>
-    </w:rPr>
-  </w:style>
-  <w:style w:type="paragraph" w:customStyle="1" w:styleId="3E1B0C475AAD4CE4A0C705B4D679D9122">
-    <w:name w:val="3E1B0C475AAD4CE4A0C705B4D679D9122"/>
-    <w:rsid w:val="0075679A"/>
-    <w:pPr>
-      <w:widowControl w:val="0"/>
-      <w:spacing w:after="200" w:line="276" w:lineRule="auto"/>
-    </w:pPr>
-    <w:rPr>
-      <w:rFonts w:eastAsiaTheme="minorHAnsi"/>
-      <w:lang w:val="en-GB" w:eastAsia="en-US"/>
-    </w:rPr>
-  </w:style>
-  <w:style w:type="paragraph" w:customStyle="1" w:styleId="5F6E5B2F77904CEDAFE8043734326EC23">
-    <w:name w:val="5F6E5B2F77904CEDAFE8043734326EC23"/>
-    <w:rsid w:val="0075679A"/>
-    <w:pPr>
-      <w:widowControl w:val="0"/>
-      <w:spacing w:after="200" w:line="276" w:lineRule="auto"/>
-    </w:pPr>
-    <w:rPr>
-      <w:rFonts w:eastAsiaTheme="minorHAnsi"/>
-      <w:lang w:val="en-GB" w:eastAsia="en-US"/>
-    </w:rPr>
-  </w:style>
-  <w:style w:type="paragraph" w:customStyle="1" w:styleId="61C05828A08448A28FCD9F784734C3E53">
-    <w:name w:val="61C05828A08448A28FCD9F784734C3E53"/>
-    <w:rsid w:val="0075679A"/>
-    <w:pPr>
-      <w:widowControl w:val="0"/>
-      <w:spacing w:after="200" w:line="276" w:lineRule="auto"/>
-    </w:pPr>
-    <w:rPr>
-      <w:rFonts w:eastAsiaTheme="minorHAnsi"/>
-      <w:lang w:val="en-GB" w:eastAsia="en-US"/>
-    </w:rPr>
-  </w:style>
-  <w:style w:type="paragraph" w:customStyle="1" w:styleId="15078A3F931B44F2B914C16801C369413">
-    <w:name w:val="15078A3F931B44F2B914C16801C369413"/>
-    <w:rsid w:val="0075679A"/>
-    <w:pPr>
-      <w:widowControl w:val="0"/>
-      <w:spacing w:after="200" w:line="276" w:lineRule="auto"/>
-    </w:pPr>
-    <w:rPr>
-      <w:rFonts w:eastAsiaTheme="minorHAnsi"/>
-      <w:lang w:val="en-GB" w:eastAsia="en-US"/>
-    </w:rPr>
-  </w:style>
-  <w:style w:type="paragraph" w:customStyle="1" w:styleId="26728FF9FA6C496F94905F96ED7596983">
-    <w:name w:val="26728FF9FA6C496F94905F96ED7596983"/>
-    <w:rsid w:val="0075679A"/>
-    <w:pPr>
-      <w:widowControl w:val="0"/>
-      <w:spacing w:after="200" w:line="276" w:lineRule="auto"/>
-    </w:pPr>
-    <w:rPr>
-      <w:rFonts w:eastAsiaTheme="minorHAnsi"/>
-      <w:lang w:val="en-GB" w:eastAsia="en-US"/>
-    </w:rPr>
-  </w:style>
-  <w:style w:type="paragraph" w:customStyle="1" w:styleId="8201A013556D4A2AAE1EA971C8D8F8463">
-    <w:name w:val="8201A013556D4A2AAE1EA971C8D8F8463"/>
-    <w:rsid w:val="0075679A"/>
-    <w:pPr>
-      <w:widowControl w:val="0"/>
-      <w:spacing w:after="200" w:line="276" w:lineRule="auto"/>
-    </w:pPr>
-    <w:rPr>
-      <w:rFonts w:eastAsiaTheme="minorHAnsi"/>
-      <w:lang w:val="en-GB" w:eastAsia="en-US"/>
-    </w:rPr>
-  </w:style>
-  <w:style w:type="paragraph" w:customStyle="1" w:styleId="3E1B0C475AAD4CE4A0C705B4D679D9123">
-    <w:name w:val="3E1B0C475AAD4CE4A0C705B4D679D9123"/>
-    <w:rsid w:val="0075679A"/>
-    <w:pPr>
-      <w:widowControl w:val="0"/>
-      <w:spacing w:after="200" w:line="276" w:lineRule="auto"/>
-    </w:pPr>
-    <w:rPr>
-      <w:rFonts w:eastAsiaTheme="minorHAnsi"/>
-      <w:lang w:val="en-GB" w:eastAsia="en-US"/>
-    </w:rPr>
-  </w:style>
-  <w:style w:type="paragraph" w:customStyle="1" w:styleId="5F6E5B2F77904CEDAFE8043734326EC24">
-    <w:name w:val="5F6E5B2F77904CEDAFE8043734326EC24"/>
-    <w:rsid w:val="0075679A"/>
-    <w:pPr>
-      <w:widowControl w:val="0"/>
-      <w:spacing w:after="200" w:line="276" w:lineRule="auto"/>
-    </w:pPr>
-    <w:rPr>
-      <w:rFonts w:eastAsiaTheme="minorHAnsi"/>
-      <w:lang w:val="en-GB" w:eastAsia="en-US"/>
-    </w:rPr>
-  </w:style>
-  <w:style w:type="paragraph" w:customStyle="1" w:styleId="61C05828A08448A28FCD9F784734C3E54">
-    <w:name w:val="61C05828A08448A28FCD9F784734C3E54"/>
-    <w:rsid w:val="0075679A"/>
-    <w:pPr>
-      <w:widowControl w:val="0"/>
-      <w:spacing w:after="200" w:line="276" w:lineRule="auto"/>
-    </w:pPr>
-    <w:rPr>
-      <w:rFonts w:eastAsiaTheme="minorHAnsi"/>
-      <w:lang w:val="en-GB" w:eastAsia="en-US"/>
-    </w:rPr>
-  </w:style>
-  <w:style w:type="paragraph" w:customStyle="1" w:styleId="15078A3F931B44F2B914C16801C369414">
-    <w:name w:val="15078A3F931B44F2B914C16801C369414"/>
-    <w:rsid w:val="0075679A"/>
-    <w:pPr>
-      <w:widowControl w:val="0"/>
-      <w:spacing w:after="200" w:line="276" w:lineRule="auto"/>
-    </w:pPr>
-    <w:rPr>
-      <w:rFonts w:eastAsiaTheme="minorHAnsi"/>
-      <w:lang w:val="en-GB" w:eastAsia="en-US"/>
-    </w:rPr>
-  </w:style>
-  <w:style w:type="paragraph" w:customStyle="1" w:styleId="26728FF9FA6C496F94905F96ED7596984">
-    <w:name w:val="26728FF9FA6C496F94905F96ED7596984"/>
-    <w:rsid w:val="0075679A"/>
-    <w:pPr>
-      <w:widowControl w:val="0"/>
-      <w:spacing w:after="200" w:line="276" w:lineRule="auto"/>
-    </w:pPr>
-    <w:rPr>
-      <w:rFonts w:eastAsiaTheme="minorHAnsi"/>
-      <w:lang w:val="en-GB" w:eastAsia="en-US"/>
-    </w:rPr>
-  </w:style>
-  <w:style w:type="paragraph" w:customStyle="1" w:styleId="8201A013556D4A2AAE1EA971C8D8F8464">
-    <w:name w:val="8201A013556D4A2AAE1EA971C8D8F8464"/>
-    <w:rsid w:val="0075679A"/>
-    <w:pPr>
-      <w:widowControl w:val="0"/>
-      <w:spacing w:after="200" w:line="276" w:lineRule="auto"/>
-    </w:pPr>
-    <w:rPr>
-      <w:rFonts w:eastAsiaTheme="minorHAnsi"/>
-      <w:lang w:val="en-GB" w:eastAsia="en-US"/>
-    </w:rPr>
-  </w:style>
-  <w:style w:type="paragraph" w:customStyle="1" w:styleId="3E1B0C475AAD4CE4A0C705B4D679D9124">
-    <w:name w:val="3E1B0C475AAD4CE4A0C705B4D679D9124"/>
-    <w:rsid w:val="0075679A"/>
-    <w:pPr>
-      <w:widowControl w:val="0"/>
-      <w:spacing w:after="200" w:line="276" w:lineRule="auto"/>
-    </w:pPr>
-    <w:rPr>
-      <w:rFonts w:eastAsiaTheme="minorHAnsi"/>
-      <w:lang w:val="en-GB" w:eastAsia="en-US"/>
-    </w:rPr>
-  </w:style>
-  <w:style w:type="paragraph" w:customStyle="1" w:styleId="5BD52CC769D74C4AA46248B6FB0DE3A6">
-    <w:name w:val="5BD52CC769D74C4AA46248B6FB0DE3A6"/>
-    <w:rsid w:val="001A6239"/>
-  </w:style>
-  <w:style w:type="paragraph" w:customStyle="1" w:styleId="BF262669E9F84FE9B815358241B9B2BC">
-    <w:name w:val="BF262669E9F84FE9B815358241B9B2BC"/>
-    <w:rsid w:val="001A6239"/>
-  </w:style>
-  <w:style w:type="paragraph" w:customStyle="1" w:styleId="5E46A6B4942E49C584497D81BDCD69F5">
-    <w:name w:val="5E46A6B4942E49C584497D81BDCD69F5"/>
-    <w:rsid w:val="001A6239"/>
-  </w:style>
-  <w:style w:type="paragraph" w:customStyle="1" w:styleId="0386330779CC4AB3AD1076C7EBAAA066">
-    <w:name w:val="0386330779CC4AB3AD1076C7EBAAA066"/>
-    <w:rsid w:val="001A6239"/>
-  </w:style>
-  <w:style w:type="paragraph" w:customStyle="1" w:styleId="C35E80E586514D47BF3C2D7D9A6F6664">
-    <w:name w:val="C35E80E586514D47BF3C2D7D9A6F6664"/>
-    <w:rsid w:val="001A6239"/>
-  </w:style>
-  <w:style w:type="paragraph" w:customStyle="1" w:styleId="CAD3C52987284FA6BB4E6FF9464DD713">
-    <w:name w:val="CAD3C52987284FA6BB4E6FF9464DD713"/>
-    <w:rsid w:val="001A6239"/>
-  </w:style>
-  <w:style w:type="paragraph" w:customStyle="1" w:styleId="0656F663EB2647D0BE4C66106FFB4F34">
-    <w:name w:val="0656F663EB2647D0BE4C66106FFB4F34"/>
-    <w:rsid w:val="001A6239"/>
-  </w:style>
-  <w:style w:type="paragraph" w:customStyle="1" w:styleId="B5C6105C472D426FB1EBC833C62DF27E">
-    <w:name w:val="B5C6105C472D426FB1EBC833C62DF27E"/>
-    <w:rsid w:val="001A6239"/>
-  </w:style>
-  <w:style w:type="paragraph" w:customStyle="1" w:styleId="E10893075BCB4535B29FBA93176C2977">
-    <w:name w:val="E10893075BCB4535B29FBA93176C2977"/>
-    <w:rsid w:val="001A6239"/>
-  </w:style>
-  <w:style w:type="paragraph" w:customStyle="1" w:styleId="F65942D6DE6D4D4F89B36AA1343ED5EC">
-    <w:name w:val="F65942D6DE6D4D4F89B36AA1343ED5EC"/>
-    <w:rsid w:val="001A6239"/>
-  </w:style>
-  <w:style w:type="paragraph" w:customStyle="1" w:styleId="5C31D0ECC981463F862F4750097CB7E7">
-    <w:name w:val="5C31D0ECC981463F862F4750097CB7E7"/>
-    <w:rsid w:val="001A6239"/>
-  </w:style>
-  <w:style w:type="paragraph" w:customStyle="1" w:styleId="A8236255F0E14D599053D772F86B7589">
-    <w:name w:val="A8236255F0E14D599053D772F86B7589"/>
-    <w:rsid w:val="001A6239"/>
-  </w:style>
   <w:style w:type="paragraph" w:customStyle="1" w:styleId="274AA74C46F043B093F982BAFC4A430D">
     <w:name w:val="274AA74C46F043B093F982BAFC4A430D"/>
     <w:rsid w:val="001A6239"/>

</xml_diff>